<commit_message>
Especificación de los datos con los que se cuenta
</commit_message>
<xml_diff>
--- a/PROYECTO FARMACIA.docx
+++ b/PROYECTO FARMACIA.docx
@@ -4,8 +4,20 @@
   <w:body>
     <w:p>
       <w:pPr>
-        <w:ind w:left="720" w:hanging="360"/>
+        <w:pStyle w:val="Ttulo"/>
+        <w:jc w:val="center"/>
+        <w:rPr>
+          <w:b/>
+          <w:bCs/>
+        </w:rPr>
       </w:pPr>
+      <w:r>
+        <w:rPr>
+          <w:b/>
+          <w:bCs/>
+        </w:rPr>
+        <w:t>PROYECTO FINAL</w:t>
+      </w:r>
     </w:p>
     <w:p>
       <w:pPr>
@@ -15,8 +27,6 @@
           <w:lang w:val="es-ES"/>
         </w:rPr>
       </w:pPr>
-      <w:bookmarkStart w:id="0" w:name="_GoBack"/>
-      <w:bookmarkEnd w:id="0"/>
     </w:p>
     <w:p>
       <w:pPr>
@@ -38,6 +48,96 @@
     </w:p>
     <w:p>
       <w:pPr>
+        <w:ind w:firstLine="360"/>
+        <w:jc w:val="both"/>
+        <w:rPr>
+          <w:lang w:val="es-ES"/>
+        </w:rPr>
+      </w:pPr>
+      <w:r>
+        <w:rPr>
+          <w:lang w:val="es-ES"/>
+        </w:rPr>
+        <w:t>El médico, dueño de la Farmacia del Carmen en Xico Veracruz, ha notado que cuando algún cliente lo pide</w:t>
+      </w:r>
+      <w:r>
+        <w:rPr>
+          <w:lang w:val="es-ES"/>
+        </w:rPr>
+        <w:t xml:space="preserve"> determinado cliente, </w:t>
+      </w:r>
+      <w:r>
+        <w:rPr>
+          <w:lang w:val="es-ES"/>
+        </w:rPr>
+        <w:t>al buscarlo ya sea físicamente en la</w:t>
+      </w:r>
+      <w:r>
+        <w:rPr>
+          <w:lang w:val="es-ES"/>
+        </w:rPr>
+        <w:t xml:space="preserve"> estantería o en la base datos es hasta ese momento cuando</w:t>
+      </w:r>
+      <w:r>
+        <w:rPr>
+          <w:lang w:val="es-ES"/>
+        </w:rPr>
+        <w:t xml:space="preserve"> se da cuenta que </w:t>
+      </w:r>
+      <w:r>
+        <w:rPr>
+          <w:lang w:val="es-ES"/>
+        </w:rPr>
+        <w:t>el</w:t>
+      </w:r>
+      <w:r>
+        <w:rPr>
+          <w:lang w:val="es-ES"/>
+        </w:rPr>
+        <w:t xml:space="preserve"> medicamento </w:t>
+      </w:r>
+      <w:r>
+        <w:rPr>
+          <w:lang w:val="es-ES"/>
+        </w:rPr>
+        <w:t xml:space="preserve">solicitado ya </w:t>
+      </w:r>
+      <w:r>
+        <w:rPr>
+          <w:lang w:val="es-ES"/>
+        </w:rPr>
+        <w:t>se ha agotado</w:t>
+      </w:r>
+      <w:r>
+        <w:rPr>
+          <w:lang w:val="es-ES"/>
+        </w:rPr>
+        <w:t xml:space="preserve">. </w:t>
+      </w:r>
+      <w:r>
+        <w:rPr>
+          <w:lang w:val="es-ES"/>
+        </w:rPr>
+        <w:t>Como en ocasiones al cliente lo necesita de inmediato no puede esperar a que haga el pedido en un par de días o más (dependiendo del proveedor). Por esta situación que se repite a menudo, el médico quiere recibir alertas de cuando los medicamentos se están ago</w:t>
+      </w:r>
+      <w:bookmarkStart w:id="0" w:name="_GoBack"/>
+      <w:bookmarkEnd w:id="0"/>
+      <w:r>
+        <w:rPr>
+          <w:lang w:val="es-ES"/>
+        </w:rPr>
+        <w:t>tando.</w:t>
+      </w:r>
+    </w:p>
+    <w:p>
+      <w:pPr>
+        <w:rPr>
+          <w:lang w:val="es-ES"/>
+        </w:rPr>
+      </w:pPr>
+    </w:p>
+    <w:p>
+      <w:pPr>
         <w:pStyle w:val="Ttulo1"/>
         <w:numPr>
           <w:ilvl w:val="0"/>
@@ -53,6 +153,1282 @@
         </w:rPr>
         <w:t>¿Qué datos tenemos a nuestra disposición?</w:t>
       </w:r>
+    </w:p>
+    <w:p>
+      <w:pPr>
+        <w:ind w:firstLine="360"/>
+        <w:jc w:val="both"/>
+        <w:rPr>
+          <w:lang w:val="es-ES"/>
+        </w:rPr>
+      </w:pPr>
+      <w:r>
+        <w:rPr>
+          <w:lang w:val="es-ES"/>
+        </w:rPr>
+        <w:t>Se tiene acceso a la base de datos del punto de venta (marca Tasven), cuyos registros son desde el año 2017 a la fecha. Las tablas contenidas son:</w:t>
+      </w:r>
+    </w:p>
+    <w:tbl>
+      <w:tblPr>
+        <w:tblStyle w:val="Tablaconcuadrcula"/>
+        <w:tblW w:w="0" w:type="auto"/>
+        <w:tblLook w:val="04A0" w:firstRow="1" w:lastRow="0" w:firstColumn="1" w:lastColumn="0" w:noHBand="0" w:noVBand="1"/>
+      </w:tblPr>
+      <w:tblGrid>
+        <w:gridCol w:w="2676"/>
+        <w:gridCol w:w="1538"/>
+        <w:gridCol w:w="377"/>
+        <w:gridCol w:w="135"/>
+        <w:gridCol w:w="981"/>
+        <w:gridCol w:w="45"/>
+        <w:gridCol w:w="622"/>
+        <w:gridCol w:w="403"/>
+        <w:gridCol w:w="513"/>
+        <w:gridCol w:w="452"/>
+        <w:gridCol w:w="1086"/>
+      </w:tblGrid>
+      <w:tr>
+        <w:tc>
+          <w:tcPr>
+            <w:tcW w:w="2676" w:type="dxa"/>
+          </w:tcPr>
+          <w:p>
+            <w:pPr>
+              <w:jc w:val="center"/>
+              <w:rPr>
+                <w:b/>
+                <w:bCs/>
+                <w:lang w:val="es-ES"/>
+              </w:rPr>
+            </w:pPr>
+            <w:r>
+              <w:rPr>
+                <w:b/>
+                <w:bCs/>
+                <w:lang w:val="es-ES"/>
+              </w:rPr>
+              <w:t>Nombre</w:t>
+            </w:r>
+            <w:r>
+              <w:rPr>
+                <w:b/>
+                <w:bCs/>
+                <w:lang w:val="es-ES"/>
+              </w:rPr>
+              <w:t xml:space="preserve"> de la Tabla</w:t>
+            </w:r>
+          </w:p>
+        </w:tc>
+        <w:tc>
+          <w:tcPr>
+            <w:tcW w:w="6152" w:type="dxa"/>
+            <w:gridSpan w:val="10"/>
+          </w:tcPr>
+          <w:p>
+            <w:pPr>
+              <w:jc w:val="center"/>
+              <w:rPr>
+                <w:b/>
+                <w:bCs/>
+                <w:lang w:val="es-ES"/>
+              </w:rPr>
+            </w:pPr>
+            <w:r>
+              <w:rPr>
+                <w:b/>
+                <w:bCs/>
+                <w:lang w:val="es-ES"/>
+              </w:rPr>
+              <w:t>Contenido</w:t>
+            </w:r>
+          </w:p>
+        </w:tc>
+      </w:tr>
+      <w:tr>
+        <w:tc>
+          <w:tcPr>
+            <w:tcW w:w="2676" w:type="dxa"/>
+          </w:tcPr>
+          <w:p>
+            <w:pPr>
+              <w:rPr>
+                <w:lang w:val="es-ES"/>
+              </w:rPr>
+            </w:pPr>
+            <w:r>
+              <w:rPr>
+                <w:lang w:val="es-ES"/>
+              </w:rPr>
+              <w:t>Ajustes</w:t>
+            </w:r>
+          </w:p>
+        </w:tc>
+        <w:tc>
+          <w:tcPr>
+            <w:tcW w:w="1915" w:type="dxa"/>
+            <w:gridSpan w:val="2"/>
+          </w:tcPr>
+          <w:p>
+            <w:pPr>
+              <w:rPr>
+                <w:lang w:val="es-ES"/>
+              </w:rPr>
+            </w:pPr>
+            <w:r>
+              <w:rPr>
+                <w:lang w:val="es-ES"/>
+              </w:rPr>
+              <w:t>Fecha</w:t>
+            </w:r>
+          </w:p>
+        </w:tc>
+        <w:tc>
+          <w:tcPr>
+            <w:tcW w:w="1116" w:type="dxa"/>
+            <w:gridSpan w:val="2"/>
+          </w:tcPr>
+          <w:p>
+            <w:pPr>
+              <w:rPr>
+                <w:lang w:val="es-ES"/>
+              </w:rPr>
+            </w:pPr>
+            <w:r>
+              <w:rPr>
+                <w:lang w:val="es-ES"/>
+              </w:rPr>
+              <w:t>Hora</w:t>
+            </w:r>
+          </w:p>
+        </w:tc>
+        <w:tc>
+          <w:tcPr>
+            <w:tcW w:w="2035" w:type="dxa"/>
+            <w:gridSpan w:val="5"/>
+          </w:tcPr>
+          <w:p>
+            <w:pPr>
+              <w:rPr>
+                <w:lang w:val="es-ES"/>
+              </w:rPr>
+            </w:pPr>
+            <w:r>
+              <w:rPr>
+                <w:lang w:val="es-ES"/>
+              </w:rPr>
+              <w:t>Nombre producto</w:t>
+            </w:r>
+          </w:p>
+        </w:tc>
+        <w:tc>
+          <w:tcPr>
+            <w:tcW w:w="1086" w:type="dxa"/>
+          </w:tcPr>
+          <w:p>
+            <w:pPr>
+              <w:rPr>
+                <w:lang w:val="es-ES"/>
+              </w:rPr>
+            </w:pPr>
+            <w:r>
+              <w:rPr>
+                <w:lang w:val="es-ES"/>
+              </w:rPr>
+              <w:t>Cantidad</w:t>
+            </w:r>
+          </w:p>
+        </w:tc>
+      </w:tr>
+      <w:tr>
+        <w:tc>
+          <w:tcPr>
+            <w:tcW w:w="2676" w:type="dxa"/>
+          </w:tcPr>
+          <w:p>
+            <w:pPr>
+              <w:rPr>
+                <w:lang w:val="es-ES"/>
+              </w:rPr>
+            </w:pPr>
+            <w:r>
+              <w:rPr>
+                <w:lang w:val="es-ES"/>
+              </w:rPr>
+              <w:t>Cajeros</w:t>
+            </w:r>
+          </w:p>
+        </w:tc>
+        <w:tc>
+          <w:tcPr>
+            <w:tcW w:w="6152" w:type="dxa"/>
+            <w:gridSpan w:val="10"/>
+          </w:tcPr>
+          <w:p>
+            <w:pPr>
+              <w:rPr>
+                <w:lang w:val="es-ES"/>
+              </w:rPr>
+            </w:pPr>
+            <w:r>
+              <w:rPr>
+                <w:lang w:val="es-ES"/>
+              </w:rPr>
+              <w:t>No útil</w:t>
+            </w:r>
+          </w:p>
+        </w:tc>
+      </w:tr>
+      <w:tr>
+        <w:tc>
+          <w:tcPr>
+            <w:tcW w:w="2676" w:type="dxa"/>
+          </w:tcPr>
+          <w:p>
+            <w:pPr>
+              <w:rPr>
+                <w:lang w:val="es-ES"/>
+              </w:rPr>
+            </w:pPr>
+            <w:r>
+              <w:rPr>
+                <w:lang w:val="es-ES"/>
+              </w:rPr>
+              <w:t>Cantidad Inicial</w:t>
+            </w:r>
+          </w:p>
+        </w:tc>
+        <w:tc>
+          <w:tcPr>
+            <w:tcW w:w="6152" w:type="dxa"/>
+            <w:gridSpan w:val="10"/>
+          </w:tcPr>
+          <w:p>
+            <w:pPr>
+              <w:rPr>
+                <w:lang w:val="es-ES"/>
+              </w:rPr>
+            </w:pPr>
+            <w:r>
+              <w:rPr>
+                <w:lang w:val="es-ES"/>
+              </w:rPr>
+              <w:t>¿dinero?</w:t>
+            </w:r>
+          </w:p>
+        </w:tc>
+      </w:tr>
+      <w:tr>
+        <w:tc>
+          <w:tcPr>
+            <w:tcW w:w="2676" w:type="dxa"/>
+          </w:tcPr>
+          <w:p>
+            <w:pPr>
+              <w:rPr>
+                <w:lang w:val="es-ES"/>
+              </w:rPr>
+            </w:pPr>
+            <w:r>
+              <w:rPr>
+                <w:lang w:val="es-ES"/>
+              </w:rPr>
+              <w:t>Clientes</w:t>
+            </w:r>
+          </w:p>
+        </w:tc>
+        <w:tc>
+          <w:tcPr>
+            <w:tcW w:w="6152" w:type="dxa"/>
+            <w:gridSpan w:val="10"/>
+          </w:tcPr>
+          <w:p>
+            <w:pPr>
+              <w:rPr>
+                <w:lang w:val="es-ES"/>
+              </w:rPr>
+            </w:pPr>
+            <w:r>
+              <w:rPr>
+                <w:lang w:val="es-ES"/>
+              </w:rPr>
+              <w:t>No útil</w:t>
+            </w:r>
+          </w:p>
+        </w:tc>
+      </w:tr>
+      <w:tr>
+        <w:tc>
+          <w:tcPr>
+            <w:tcW w:w="2676" w:type="dxa"/>
+          </w:tcPr>
+          <w:p>
+            <w:pPr>
+              <w:rPr>
+                <w:lang w:val="es-ES"/>
+              </w:rPr>
+            </w:pPr>
+            <w:r>
+              <w:rPr>
+                <w:lang w:val="es-ES"/>
+              </w:rPr>
+              <w:t>Compra</w:t>
+            </w:r>
+          </w:p>
+        </w:tc>
+        <w:tc>
+          <w:tcPr>
+            <w:tcW w:w="6152" w:type="dxa"/>
+            <w:gridSpan w:val="10"/>
+          </w:tcPr>
+          <w:p>
+            <w:pPr>
+              <w:rPr>
+                <w:lang w:val="es-ES"/>
+              </w:rPr>
+            </w:pPr>
+            <w:r>
+              <w:rPr>
+                <w:lang w:val="es-ES"/>
+              </w:rPr>
+              <w:t>vacío</w:t>
+            </w:r>
+          </w:p>
+        </w:tc>
+      </w:tr>
+      <w:tr>
+        <w:tc>
+          <w:tcPr>
+            <w:tcW w:w="2676" w:type="dxa"/>
+          </w:tcPr>
+          <w:p>
+            <w:pPr>
+              <w:rPr>
+                <w:lang w:val="es-ES"/>
+              </w:rPr>
+            </w:pPr>
+            <w:r>
+              <w:rPr>
+                <w:lang w:val="es-ES"/>
+              </w:rPr>
+              <w:t>Config</w:t>
+            </w:r>
+          </w:p>
+        </w:tc>
+        <w:tc>
+          <w:tcPr>
+            <w:tcW w:w="6152" w:type="dxa"/>
+            <w:gridSpan w:val="10"/>
+          </w:tcPr>
+          <w:p>
+            <w:pPr>
+              <w:rPr>
+                <w:lang w:val="es-ES"/>
+              </w:rPr>
+            </w:pPr>
+            <w:r>
+              <w:rPr>
+                <w:lang w:val="es-ES"/>
+              </w:rPr>
+              <w:t>No útil</w:t>
+            </w:r>
+          </w:p>
+        </w:tc>
+      </w:tr>
+      <w:tr>
+        <w:tc>
+          <w:tcPr>
+            <w:tcW w:w="2676" w:type="dxa"/>
+          </w:tcPr>
+          <w:p>
+            <w:pPr>
+              <w:rPr>
+                <w:lang w:val="es-ES"/>
+              </w:rPr>
+            </w:pPr>
+            <w:r>
+              <w:rPr>
+                <w:lang w:val="es-ES"/>
+              </w:rPr>
+              <w:t>Departamentos</w:t>
+            </w:r>
+          </w:p>
+        </w:tc>
+        <w:tc>
+          <w:tcPr>
+            <w:tcW w:w="1915" w:type="dxa"/>
+            <w:gridSpan w:val="2"/>
+          </w:tcPr>
+          <w:p>
+            <w:pPr>
+              <w:rPr>
+                <w:lang w:val="es-ES"/>
+              </w:rPr>
+            </w:pPr>
+            <w:r>
+              <w:rPr>
+                <w:lang w:val="es-ES"/>
+              </w:rPr>
+              <w:t>ID_Departamentos</w:t>
+            </w:r>
+          </w:p>
+        </w:tc>
+        <w:tc>
+          <w:tcPr>
+            <w:tcW w:w="1783" w:type="dxa"/>
+            <w:gridSpan w:val="4"/>
+          </w:tcPr>
+          <w:p>
+            <w:pPr>
+              <w:rPr>
+                <w:lang w:val="es-ES"/>
+              </w:rPr>
+            </w:pPr>
+            <w:r>
+              <w:rPr>
+                <w:lang w:val="es-ES"/>
+              </w:rPr>
+              <w:t>Departamento</w:t>
+            </w:r>
+          </w:p>
+        </w:tc>
+        <w:tc>
+          <w:tcPr>
+            <w:tcW w:w="2454" w:type="dxa"/>
+            <w:gridSpan w:val="4"/>
+          </w:tcPr>
+          <w:p>
+            <w:pPr>
+              <w:rPr>
+                <w:lang w:val="es-ES"/>
+              </w:rPr>
+            </w:pPr>
+            <w:r>
+              <w:rPr>
+                <w:lang w:val="es-ES"/>
+              </w:rPr>
+              <w:t>Medicinas /Material</w:t>
+            </w:r>
+          </w:p>
+        </w:tc>
+      </w:tr>
+      <w:tr>
+        <w:tc>
+          <w:tcPr>
+            <w:tcW w:w="2676" w:type="dxa"/>
+          </w:tcPr>
+          <w:p>
+            <w:pPr>
+              <w:rPr>
+                <w:lang w:val="es-ES"/>
+              </w:rPr>
+            </w:pPr>
+            <w:r>
+              <w:rPr>
+                <w:lang w:val="es-ES"/>
+              </w:rPr>
+              <w:t>Emisor</w:t>
+            </w:r>
+          </w:p>
+        </w:tc>
+        <w:tc>
+          <w:tcPr>
+            <w:tcW w:w="6152" w:type="dxa"/>
+            <w:gridSpan w:val="10"/>
+          </w:tcPr>
+          <w:p>
+            <w:pPr>
+              <w:rPr>
+                <w:lang w:val="es-ES"/>
+              </w:rPr>
+            </w:pPr>
+            <w:r>
+              <w:rPr>
+                <w:lang w:val="es-ES"/>
+              </w:rPr>
+              <w:t>No útil</w:t>
+            </w:r>
+          </w:p>
+        </w:tc>
+      </w:tr>
+      <w:tr>
+        <w:tc>
+          <w:tcPr>
+            <w:tcW w:w="2676" w:type="dxa"/>
+          </w:tcPr>
+          <w:p>
+            <w:pPr>
+              <w:rPr>
+                <w:lang w:val="es-ES"/>
+              </w:rPr>
+            </w:pPr>
+            <w:r>
+              <w:rPr>
+                <w:lang w:val="es-ES"/>
+              </w:rPr>
+              <w:t>Impreso</w:t>
+            </w:r>
+          </w:p>
+        </w:tc>
+        <w:tc>
+          <w:tcPr>
+            <w:tcW w:w="6152" w:type="dxa"/>
+            <w:gridSpan w:val="10"/>
+          </w:tcPr>
+          <w:p>
+            <w:pPr>
+              <w:rPr>
+                <w:lang w:val="es-ES"/>
+              </w:rPr>
+            </w:pPr>
+            <w:r>
+              <w:rPr>
+                <w:lang w:val="es-ES"/>
+              </w:rPr>
+              <w:t>No útil</w:t>
+            </w:r>
+          </w:p>
+        </w:tc>
+      </w:tr>
+      <w:tr>
+        <w:tc>
+          <w:tcPr>
+            <w:tcW w:w="2676" w:type="dxa"/>
+          </w:tcPr>
+          <w:p>
+            <w:pPr>
+              <w:rPr>
+                <w:lang w:val="es-ES"/>
+              </w:rPr>
+            </w:pPr>
+            <w:r>
+              <w:rPr>
+                <w:lang w:val="es-ES"/>
+              </w:rPr>
+              <w:t>Impuestos</w:t>
+            </w:r>
+          </w:p>
+        </w:tc>
+        <w:tc>
+          <w:tcPr>
+            <w:tcW w:w="6152" w:type="dxa"/>
+            <w:gridSpan w:val="10"/>
+          </w:tcPr>
+          <w:p>
+            <w:pPr>
+              <w:rPr>
+                <w:lang w:val="es-ES"/>
+              </w:rPr>
+            </w:pPr>
+            <w:r>
+              <w:rPr>
+                <w:lang w:val="es-ES"/>
+              </w:rPr>
+              <w:t>No útil</w:t>
+            </w:r>
+          </w:p>
+        </w:tc>
+      </w:tr>
+      <w:tr>
+        <w:tc>
+          <w:tcPr>
+            <w:tcW w:w="2676" w:type="dxa"/>
+          </w:tcPr>
+          <w:p>
+            <w:pPr>
+              <w:rPr>
+                <w:lang w:val="es-ES"/>
+              </w:rPr>
+            </w:pPr>
+            <w:r>
+              <w:rPr>
+                <w:lang w:val="es-ES"/>
+              </w:rPr>
+              <w:t>Kit</w:t>
+            </w:r>
+          </w:p>
+        </w:tc>
+        <w:tc>
+          <w:tcPr>
+            <w:tcW w:w="6152" w:type="dxa"/>
+            <w:gridSpan w:val="10"/>
+          </w:tcPr>
+          <w:p>
+            <w:pPr>
+              <w:rPr>
+                <w:lang w:val="es-ES"/>
+              </w:rPr>
+            </w:pPr>
+            <w:r>
+              <w:rPr>
+                <w:lang w:val="es-ES"/>
+              </w:rPr>
+              <w:t>Vacío</w:t>
+            </w:r>
+          </w:p>
+        </w:tc>
+      </w:tr>
+      <w:tr>
+        <w:tc>
+          <w:tcPr>
+            <w:tcW w:w="2676" w:type="dxa"/>
+          </w:tcPr>
+          <w:p>
+            <w:pPr>
+              <w:rPr>
+                <w:lang w:val="es-ES"/>
+              </w:rPr>
+            </w:pPr>
+            <w:r>
+              <w:rPr>
+                <w:lang w:val="es-ES"/>
+              </w:rPr>
+              <w:t>Movclientes</w:t>
+            </w:r>
+          </w:p>
+        </w:tc>
+        <w:tc>
+          <w:tcPr>
+            <w:tcW w:w="6152" w:type="dxa"/>
+            <w:gridSpan w:val="10"/>
+          </w:tcPr>
+          <w:p>
+            <w:pPr>
+              <w:rPr>
+                <w:lang w:val="es-ES"/>
+              </w:rPr>
+            </w:pPr>
+            <w:r>
+              <w:rPr>
+                <w:lang w:val="es-ES"/>
+              </w:rPr>
+              <w:t>Vacío</w:t>
+            </w:r>
+          </w:p>
+        </w:tc>
+      </w:tr>
+      <w:tr>
+        <w:tc>
+          <w:tcPr>
+            <w:tcW w:w="2676" w:type="dxa"/>
+          </w:tcPr>
+          <w:p>
+            <w:pPr>
+              <w:rPr>
+                <w:lang w:val="es-ES"/>
+              </w:rPr>
+            </w:pPr>
+            <w:r>
+              <w:rPr>
+                <w:lang w:val="es-ES"/>
+              </w:rPr>
+              <w:t>Movcompras</w:t>
+            </w:r>
+          </w:p>
+        </w:tc>
+        <w:tc>
+          <w:tcPr>
+            <w:tcW w:w="6152" w:type="dxa"/>
+            <w:gridSpan w:val="10"/>
+          </w:tcPr>
+          <w:p>
+            <w:pPr>
+              <w:rPr>
+                <w:lang w:val="es-ES"/>
+              </w:rPr>
+            </w:pPr>
+            <w:r>
+              <w:rPr>
+                <w:lang w:val="es-ES"/>
+              </w:rPr>
+              <w:t>Vacío</w:t>
+            </w:r>
+          </w:p>
+        </w:tc>
+      </w:tr>
+      <w:tr>
+        <w:tc>
+          <w:tcPr>
+            <w:tcW w:w="2676" w:type="dxa"/>
+          </w:tcPr>
+          <w:p>
+            <w:pPr>
+              <w:rPr>
+                <w:lang w:val="es-ES"/>
+              </w:rPr>
+            </w:pPr>
+            <w:r>
+              <w:rPr>
+                <w:lang w:val="es-ES"/>
+              </w:rPr>
+              <w:t>Negocio</w:t>
+            </w:r>
+          </w:p>
+        </w:tc>
+        <w:tc>
+          <w:tcPr>
+            <w:tcW w:w="6152" w:type="dxa"/>
+            <w:gridSpan w:val="10"/>
+          </w:tcPr>
+          <w:p>
+            <w:pPr>
+              <w:rPr>
+                <w:lang w:val="es-ES"/>
+              </w:rPr>
+            </w:pPr>
+            <w:r>
+              <w:rPr>
+                <w:lang w:val="es-ES"/>
+              </w:rPr>
+              <w:t>No útil</w:t>
+            </w:r>
+          </w:p>
+        </w:tc>
+      </w:tr>
+      <w:tr>
+        <w:tc>
+          <w:tcPr>
+            <w:tcW w:w="2676" w:type="dxa"/>
+          </w:tcPr>
+          <w:p>
+            <w:pPr>
+              <w:rPr>
+                <w:lang w:val="es-ES"/>
+              </w:rPr>
+            </w:pPr>
+            <w:r>
+              <w:rPr>
+                <w:lang w:val="es-ES"/>
+              </w:rPr>
+              <w:t>Productos</w:t>
+            </w:r>
+          </w:p>
+        </w:tc>
+        <w:tc>
+          <w:tcPr>
+            <w:tcW w:w="1538" w:type="dxa"/>
+          </w:tcPr>
+          <w:p>
+            <w:pPr>
+              <w:rPr>
+                <w:lang w:val="es-ES"/>
+              </w:rPr>
+            </w:pPr>
+            <w:r>
+              <w:rPr>
+                <w:lang w:val="es-ES"/>
+              </w:rPr>
+              <w:t>Clave</w:t>
+            </w:r>
+          </w:p>
+        </w:tc>
+        <w:tc>
+          <w:tcPr>
+            <w:tcW w:w="1538" w:type="dxa"/>
+            <w:gridSpan w:val="4"/>
+          </w:tcPr>
+          <w:p>
+            <w:pPr>
+              <w:rPr>
+                <w:lang w:val="es-ES"/>
+              </w:rPr>
+            </w:pPr>
+            <w:r>
+              <w:rPr>
+                <w:lang w:val="es-ES"/>
+              </w:rPr>
+              <w:t>Nombre</w:t>
+            </w:r>
+          </w:p>
+        </w:tc>
+        <w:tc>
+          <w:tcPr>
+            <w:tcW w:w="1538" w:type="dxa"/>
+            <w:gridSpan w:val="3"/>
+          </w:tcPr>
+          <w:p>
+            <w:pPr>
+              <w:rPr>
+                <w:lang w:val="es-ES"/>
+              </w:rPr>
+            </w:pPr>
+            <w:r>
+              <w:rPr>
+                <w:lang w:val="es-ES"/>
+              </w:rPr>
+              <w:t>Departamento</w:t>
+            </w:r>
+          </w:p>
+        </w:tc>
+        <w:tc>
+          <w:tcPr>
+            <w:tcW w:w="1538" w:type="dxa"/>
+            <w:gridSpan w:val="2"/>
+          </w:tcPr>
+          <w:p>
+            <w:pPr>
+              <w:rPr>
+                <w:lang w:val="es-ES"/>
+              </w:rPr>
+            </w:pPr>
+            <w:r>
+              <w:rPr>
+                <w:lang w:val="es-ES"/>
+              </w:rPr>
+              <w:t>Existencias</w:t>
+            </w:r>
+          </w:p>
+        </w:tc>
+      </w:tr>
+      <w:tr>
+        <w:tc>
+          <w:tcPr>
+            <w:tcW w:w="2676" w:type="dxa"/>
+          </w:tcPr>
+          <w:p>
+            <w:pPr>
+              <w:rPr>
+                <w:lang w:val="es-ES"/>
+              </w:rPr>
+            </w:pPr>
+            <w:r>
+              <w:rPr>
+                <w:lang w:val="es-ES"/>
+              </w:rPr>
+              <w:t>Productos_precargados</w:t>
+            </w:r>
+          </w:p>
+        </w:tc>
+        <w:tc>
+          <w:tcPr>
+            <w:tcW w:w="6152" w:type="dxa"/>
+            <w:gridSpan w:val="10"/>
+          </w:tcPr>
+          <w:p>
+            <w:pPr>
+              <w:rPr>
+                <w:lang w:val="es-ES"/>
+              </w:rPr>
+            </w:pPr>
+            <w:r>
+              <w:rPr>
+                <w:lang w:val="es-ES"/>
+              </w:rPr>
+              <w:t>?</w:t>
+            </w:r>
+          </w:p>
+        </w:tc>
+      </w:tr>
+      <w:tr>
+        <w:tc>
+          <w:tcPr>
+            <w:tcW w:w="2676" w:type="dxa"/>
+          </w:tcPr>
+          <w:p>
+            <w:pPr>
+              <w:rPr>
+                <w:lang w:val="es-ES"/>
+              </w:rPr>
+            </w:pPr>
+            <w:r>
+              <w:rPr>
+                <w:lang w:val="es-ES"/>
+              </w:rPr>
+              <w:t>Recargas</w:t>
+            </w:r>
+          </w:p>
+        </w:tc>
+        <w:tc>
+          <w:tcPr>
+            <w:tcW w:w="6152" w:type="dxa"/>
+            <w:gridSpan w:val="10"/>
+          </w:tcPr>
+          <w:p>
+            <w:pPr>
+              <w:rPr>
+                <w:lang w:val="es-ES"/>
+              </w:rPr>
+            </w:pPr>
+            <w:r>
+              <w:rPr>
+                <w:lang w:val="es-ES"/>
+              </w:rPr>
+              <w:t>No útil</w:t>
+            </w:r>
+          </w:p>
+        </w:tc>
+      </w:tr>
+      <w:tr>
+        <w:tc>
+          <w:tcPr>
+            <w:tcW w:w="2676" w:type="dxa"/>
+          </w:tcPr>
+          <w:p>
+            <w:pPr>
+              <w:rPr>
+                <w:lang w:val="es-ES"/>
+              </w:rPr>
+            </w:pPr>
+            <w:r>
+              <w:rPr>
+                <w:lang w:val="es-ES"/>
+              </w:rPr>
+              <w:t>Reporte_pagos</w:t>
+            </w:r>
+          </w:p>
+        </w:tc>
+        <w:tc>
+          <w:tcPr>
+            <w:tcW w:w="6152" w:type="dxa"/>
+            <w:gridSpan w:val="10"/>
+          </w:tcPr>
+          <w:p>
+            <w:pPr>
+              <w:rPr>
+                <w:lang w:val="es-ES"/>
+              </w:rPr>
+            </w:pPr>
+            <w:r>
+              <w:rPr>
+                <w:lang w:val="es-ES"/>
+              </w:rPr>
+              <w:t>No útil</w:t>
+            </w:r>
+          </w:p>
+        </w:tc>
+      </w:tr>
+      <w:tr>
+        <w:tc>
+          <w:tcPr>
+            <w:tcW w:w="2676" w:type="dxa"/>
+          </w:tcPr>
+          <w:p>
+            <w:pPr>
+              <w:rPr>
+                <w:lang w:val="es-ES"/>
+              </w:rPr>
+            </w:pPr>
+            <w:r>
+              <w:rPr>
+                <w:lang w:val="es-ES"/>
+              </w:rPr>
+              <w:t>Retiros</w:t>
+            </w:r>
+          </w:p>
+        </w:tc>
+        <w:tc>
+          <w:tcPr>
+            <w:tcW w:w="6152" w:type="dxa"/>
+            <w:gridSpan w:val="10"/>
+          </w:tcPr>
+          <w:p>
+            <w:pPr>
+              <w:rPr>
+                <w:lang w:val="es-ES"/>
+              </w:rPr>
+            </w:pPr>
+            <w:r>
+              <w:rPr>
+                <w:lang w:val="es-ES"/>
+              </w:rPr>
+              <w:t>No útil</w:t>
+            </w:r>
+          </w:p>
+        </w:tc>
+      </w:tr>
+      <w:tr>
+        <w:tc>
+          <w:tcPr>
+            <w:tcW w:w="2676" w:type="dxa"/>
+          </w:tcPr>
+          <w:p>
+            <w:pPr>
+              <w:rPr>
+                <w:lang w:val="es-ES"/>
+              </w:rPr>
+            </w:pPr>
+            <w:r>
+              <w:rPr>
+                <w:lang w:val="es-ES"/>
+              </w:rPr>
+              <w:t>Salidas</w:t>
+            </w:r>
+          </w:p>
+        </w:tc>
+        <w:tc>
+          <w:tcPr>
+            <w:tcW w:w="2050" w:type="dxa"/>
+            <w:gridSpan w:val="3"/>
+          </w:tcPr>
+          <w:p>
+            <w:pPr>
+              <w:rPr>
+                <w:lang w:val="es-ES"/>
+              </w:rPr>
+            </w:pPr>
+            <w:r>
+              <w:rPr>
+                <w:lang w:val="es-ES"/>
+              </w:rPr>
+              <w:t>Fecha</w:t>
+            </w:r>
+          </w:p>
+        </w:tc>
+        <w:tc>
+          <w:tcPr>
+            <w:tcW w:w="2051" w:type="dxa"/>
+            <w:gridSpan w:val="4"/>
+          </w:tcPr>
+          <w:p>
+            <w:pPr>
+              <w:rPr>
+                <w:lang w:val="es-ES"/>
+              </w:rPr>
+            </w:pPr>
+            <w:r>
+              <w:rPr>
+                <w:lang w:val="es-ES"/>
+              </w:rPr>
+              <w:t>Nombre</w:t>
+            </w:r>
+          </w:p>
+        </w:tc>
+        <w:tc>
+          <w:tcPr>
+            <w:tcW w:w="2051" w:type="dxa"/>
+            <w:gridSpan w:val="3"/>
+          </w:tcPr>
+          <w:p>
+            <w:pPr>
+              <w:rPr>
+                <w:lang w:val="es-ES"/>
+              </w:rPr>
+            </w:pPr>
+            <w:r>
+              <w:rPr>
+                <w:lang w:val="es-ES"/>
+              </w:rPr>
+              <w:t>Cantidad?</w:t>
+            </w:r>
+          </w:p>
+        </w:tc>
+      </w:tr>
+      <w:tr>
+        <w:tc>
+          <w:tcPr>
+            <w:tcW w:w="2676" w:type="dxa"/>
+          </w:tcPr>
+          <w:p>
+            <w:pPr>
+              <w:rPr>
+                <w:lang w:val="es-ES"/>
+              </w:rPr>
+            </w:pPr>
+            <w:r>
+              <w:rPr>
+                <w:lang w:val="es-ES"/>
+              </w:rPr>
+              <w:t>Telcel</w:t>
+            </w:r>
+          </w:p>
+        </w:tc>
+        <w:tc>
+          <w:tcPr>
+            <w:tcW w:w="6152" w:type="dxa"/>
+            <w:gridSpan w:val="10"/>
+          </w:tcPr>
+          <w:p>
+            <w:pPr>
+              <w:rPr>
+                <w:lang w:val="es-ES"/>
+              </w:rPr>
+            </w:pPr>
+            <w:r>
+              <w:rPr>
+                <w:lang w:val="es-ES"/>
+              </w:rPr>
+              <w:t>No útil</w:t>
+            </w:r>
+          </w:p>
+        </w:tc>
+      </w:tr>
+      <w:tr>
+        <w:tc>
+          <w:tcPr>
+            <w:tcW w:w="2676" w:type="dxa"/>
+          </w:tcPr>
+          <w:p>
+            <w:pPr>
+              <w:rPr>
+                <w:lang w:val="es-ES"/>
+              </w:rPr>
+            </w:pPr>
+            <w:r>
+              <w:rPr>
+                <w:lang w:val="es-ES"/>
+              </w:rPr>
+              <w:t>Ticket</w:t>
+            </w:r>
+          </w:p>
+        </w:tc>
+        <w:tc>
+          <w:tcPr>
+            <w:tcW w:w="6152" w:type="dxa"/>
+            <w:gridSpan w:val="10"/>
+          </w:tcPr>
+          <w:p>
+            <w:pPr>
+              <w:rPr>
+                <w:lang w:val="es-ES"/>
+              </w:rPr>
+            </w:pPr>
+            <w:r>
+              <w:rPr>
+                <w:lang w:val="es-ES"/>
+              </w:rPr>
+              <w:t>vacío</w:t>
+            </w:r>
+          </w:p>
+        </w:tc>
+      </w:tr>
+      <w:tr>
+        <w:tc>
+          <w:tcPr>
+            <w:tcW w:w="2676" w:type="dxa"/>
+          </w:tcPr>
+          <w:p>
+            <w:pPr>
+              <w:rPr>
+                <w:lang w:val="es-ES"/>
+              </w:rPr>
+            </w:pPr>
+            <w:r>
+              <w:rPr>
+                <w:lang w:val="es-ES"/>
+              </w:rPr>
+              <w:t>Tipo_cambio</w:t>
+            </w:r>
+          </w:p>
+        </w:tc>
+        <w:tc>
+          <w:tcPr>
+            <w:tcW w:w="6152" w:type="dxa"/>
+            <w:gridSpan w:val="10"/>
+          </w:tcPr>
+          <w:p>
+            <w:pPr>
+              <w:rPr>
+                <w:lang w:val="es-ES"/>
+              </w:rPr>
+            </w:pPr>
+            <w:r>
+              <w:rPr>
+                <w:lang w:val="es-ES"/>
+              </w:rPr>
+              <w:t>No útil</w:t>
+            </w:r>
+          </w:p>
+        </w:tc>
+      </w:tr>
+      <w:tr>
+        <w:tc>
+          <w:tcPr>
+            <w:tcW w:w="2676" w:type="dxa"/>
+          </w:tcPr>
+          <w:p>
+            <w:pPr>
+              <w:rPr>
+                <w:lang w:val="es-ES"/>
+              </w:rPr>
+            </w:pPr>
+            <w:r>
+              <w:rPr>
+                <w:lang w:val="es-ES"/>
+              </w:rPr>
+              <w:t>Venta_temporal</w:t>
+            </w:r>
+          </w:p>
+        </w:tc>
+        <w:tc>
+          <w:tcPr>
+            <w:tcW w:w="6152" w:type="dxa"/>
+            <w:gridSpan w:val="10"/>
+          </w:tcPr>
+          <w:p>
+            <w:pPr>
+              <w:rPr>
+                <w:lang w:val="es-ES"/>
+              </w:rPr>
+            </w:pPr>
+            <w:r>
+              <w:rPr>
+                <w:lang w:val="es-ES"/>
+              </w:rPr>
+              <w:t>vacío</w:t>
+            </w:r>
+          </w:p>
+        </w:tc>
+      </w:tr>
+      <w:tr>
+        <w:tc>
+          <w:tcPr>
+            <w:tcW w:w="2676" w:type="dxa"/>
+          </w:tcPr>
+          <w:p>
+            <w:pPr>
+              <w:rPr>
+                <w:lang w:val="es-ES"/>
+              </w:rPr>
+            </w:pPr>
+            <w:r>
+              <w:rPr>
+                <w:lang w:val="es-ES"/>
+              </w:rPr>
+              <w:t>Verfica</w:t>
+            </w:r>
+          </w:p>
+        </w:tc>
+        <w:tc>
+          <w:tcPr>
+            <w:tcW w:w="6152" w:type="dxa"/>
+            <w:gridSpan w:val="10"/>
+          </w:tcPr>
+          <w:p>
+            <w:pPr>
+              <w:rPr>
+                <w:lang w:val="es-ES"/>
+              </w:rPr>
+            </w:pPr>
+            <w:r>
+              <w:rPr>
+                <w:lang w:val="es-ES"/>
+              </w:rPr>
+              <w:t>vacío</w:t>
+            </w:r>
+          </w:p>
+        </w:tc>
+      </w:tr>
+    </w:tbl>
+    <w:p>
+      <w:pPr>
+        <w:rPr>
+          <w:lang w:val="es-ES"/>
+        </w:rPr>
+      </w:pPr>
+    </w:p>
+    <w:p>
+      <w:pPr>
+        <w:rPr>
+          <w:lang w:val="es-ES"/>
+        </w:rPr>
+      </w:pPr>
+    </w:p>
+    <w:p>
+      <w:pPr>
+        <w:rPr>
+          <w:lang w:val="es-ES"/>
+        </w:rPr>
+      </w:pPr>
     </w:p>
     <w:p>
       <w:pPr>
@@ -672,6 +2048,59 @@
       <w:szCs w:val="32"/>
     </w:rPr>
   </w:style>
+  <w:style w:type="table" w:styleId="Tablaconcuadrcula">
+    <w:name w:val="Table Grid"/>
+    <w:basedOn w:val="Tablanormal"/>
+    <w:uiPriority w:val="39"/>
+    <w:rsid w:val="00797B2D"/>
+    <w:pPr>
+      <w:spacing w:after="0" w:line="240" w:lineRule="auto"/>
+    </w:pPr>
+    <w:tblPr>
+      <w:tblBorders>
+        <w:top w:val="single" w:sz="4" w:space="0" w:color="auto"/>
+        <w:left w:val="single" w:sz="4" w:space="0" w:color="auto"/>
+        <w:bottom w:val="single" w:sz="4" w:space="0" w:color="auto"/>
+        <w:right w:val="single" w:sz="4" w:space="0" w:color="auto"/>
+        <w:insideH w:val="single" w:sz="4" w:space="0" w:color="auto"/>
+        <w:insideV w:val="single" w:sz="4" w:space="0" w:color="auto"/>
+      </w:tblBorders>
+    </w:tblPr>
+  </w:style>
+  <w:style w:type="paragraph" w:styleId="Ttulo">
+    <w:name w:val="Title"/>
+    <w:basedOn w:val="Normal"/>
+    <w:next w:val="Normal"/>
+    <w:link w:val="TtuloCar"/>
+    <w:uiPriority w:val="10"/>
+    <w:qFormat/>
+    <w:rsid w:val="005C0DAF"/>
+    <w:pPr>
+      <w:spacing w:after="0" w:line="240" w:lineRule="auto"/>
+      <w:contextualSpacing/>
+    </w:pPr>
+    <w:rPr>
+      <w:rFonts w:asciiTheme="majorHAnsi" w:eastAsiaTheme="majorEastAsia" w:hAnsiTheme="majorHAnsi" w:cstheme="majorBidi"/>
+      <w:spacing w:val="-10"/>
+      <w:kern w:val="28"/>
+      <w:sz w:val="56"/>
+      <w:szCs w:val="56"/>
+    </w:rPr>
+  </w:style>
+  <w:style w:type="character" w:customStyle="1" w:styleId="TtuloCar">
+    <w:name w:val="Título Car"/>
+    <w:basedOn w:val="Fuentedeprrafopredeter"/>
+    <w:link w:val="Ttulo"/>
+    <w:uiPriority w:val="10"/>
+    <w:rsid w:val="005C0DAF"/>
+    <w:rPr>
+      <w:rFonts w:asciiTheme="majorHAnsi" w:eastAsiaTheme="majorEastAsia" w:hAnsiTheme="majorHAnsi" w:cstheme="majorBidi"/>
+      <w:spacing w:val="-10"/>
+      <w:kern w:val="28"/>
+      <w:sz w:val="56"/>
+      <w:szCs w:val="56"/>
+    </w:rPr>
+  </w:style>
 </w:styles>
 </file>
 

</xml_diff>

<commit_message>
cambiando el enfoque...primera vez en mi vida que hago un portafolio He tomado el escenario que me fue propuesto por correo y lo estoy ajustando a la necesidad real que tenemos en nuestra famarcia familiar Ideas tengo...lo que no tengo es tiempo
</commit_message>
<xml_diff>
--- a/PROYECTO FARMACIA.docx
+++ b/PROYECTO FARMACIA.docx
@@ -9,20 +9,258 @@
         <w:rPr>
           <w:b/>
           <w:bCs/>
+          <w:sz w:val="48"/>
+          <w:szCs w:val="48"/>
         </w:rPr>
       </w:pPr>
       <w:r>
         <w:rPr>
           <w:b/>
           <w:bCs/>
-        </w:rPr>
-        <w:t>PROYECTO FINAL</w:t>
+          <w:sz w:val="48"/>
+          <w:szCs w:val="48"/>
+        </w:rPr>
+        <w:t>Una farmacia</w:t>
+      </w:r>
+      <w:r>
+        <w:rPr>
+          <w:b/>
+          <w:bCs/>
+          <w:sz w:val="48"/>
+          <w:szCs w:val="48"/>
+        </w:rPr>
+        <w:t xml:space="preserve"> familiar</w:t>
+      </w:r>
+      <w:r>
+        <w:rPr>
+          <w:b/>
+          <w:bCs/>
+          <w:sz w:val="48"/>
+          <w:szCs w:val="48"/>
+        </w:rPr>
+        <w:t xml:space="preserve"> tiene oportunidad </w:t>
       </w:r>
     </w:p>
     <w:p>
       <w:pPr>
+        <w:pStyle w:val="Ttulo"/>
+        <w:jc w:val="center"/>
+        <w:rPr>
+          <w:b/>
+          <w:bCs/>
+          <w:sz w:val="48"/>
+          <w:szCs w:val="48"/>
+        </w:rPr>
+      </w:pPr>
+      <w:r>
+        <w:rPr>
+          <w:b/>
+          <w:bCs/>
+          <w:sz w:val="48"/>
+          <w:szCs w:val="48"/>
+        </w:rPr>
+        <w:t xml:space="preserve">frente </w:t>
+      </w:r>
+      <w:r>
+        <w:rPr>
+          <w:b/>
+          <w:bCs/>
+          <w:sz w:val="48"/>
+          <w:szCs w:val="48"/>
+        </w:rPr>
+        <w:t>a un gran consorcio</w:t>
+      </w:r>
+      <w:r>
+        <w:rPr>
+          <w:b/>
+          <w:bCs/>
+          <w:sz w:val="48"/>
+          <w:szCs w:val="48"/>
+        </w:rPr>
+        <w:t xml:space="preserve"> </w:t>
+      </w:r>
+    </w:p>
+    <w:p>
+      <w:pPr>
         <w:pStyle w:val="Ttulo1"/>
         <w:ind w:left="720"/>
+        <w:rPr>
+          <w:lang w:val="es-ES"/>
+        </w:rPr>
+      </w:pPr>
+    </w:p>
+    <w:p>
+      <w:pPr>
+        <w:ind w:firstLine="360"/>
+        <w:jc w:val="both"/>
+        <w:rPr>
+          <w:lang w:val="es-ES"/>
+        </w:rPr>
+      </w:pPr>
+      <w:r>
+        <w:rPr>
+          <w:lang w:val="es-ES"/>
+        </w:rPr>
+        <w:t xml:space="preserve">Últimamente he notado una moda muy curiosa: la tendencia por desarrollar variedad de aplicaciones en el área de la salud, unas tan aventuradas como para involucrarse con cuestiones de diagnóstico. Me pregunto si sabrán lo que piensan los médicos al respecto. Es como si los desarrolladores de software dijeran: “tengo un nuevo algoritmo de inteligencia artificial, ¿en qué lo podría usar? ¡ya sé! </w:t>
+      </w:r>
+      <w:proofErr w:type="gramStart"/>
+      <w:r>
+        <w:rPr>
+          <w:lang w:val="es-ES"/>
+        </w:rPr>
+        <w:t>Voy</w:t>
+      </w:r>
+      <w:proofErr w:type="gramEnd"/>
+      <w:r>
+        <w:rPr>
+          <w:lang w:val="es-ES"/>
+        </w:rPr>
+        <w:t xml:space="preserve"> hacer alguna cosa médica, seguro la pagan bien” ¿seguros?</w:t>
+      </w:r>
+    </w:p>
+    <w:p>
+      <w:pPr>
+        <w:ind w:firstLine="360"/>
+        <w:jc w:val="both"/>
+        <w:rPr>
+          <w:lang w:val="es-ES"/>
+        </w:rPr>
+      </w:pPr>
+      <w:r>
+        <w:rPr>
+          <w:lang w:val="es-ES"/>
+        </w:rPr>
+        <w:t>Bueno, ahora yo estoy en una situación similar, pues tengo que aplicar modelos y algoritmos vistos en Procesamiento de lenguaje natural; pero también tengo un problema real que resolver, ¡qué bien hace sentir a un ingeniero tener que buscar alternativas y llegar a una solución! Empecemos:</w:t>
+      </w:r>
+    </w:p>
+    <w:p>
+      <w:pPr>
+        <w:ind w:firstLine="360"/>
+        <w:jc w:val="both"/>
+        <w:rPr>
+          <w:lang w:val="es-ES"/>
+        </w:rPr>
+      </w:pPr>
+      <w:r>
+        <w:rPr>
+          <w:lang w:val="es-ES"/>
+        </w:rPr>
+        <w:t>El médico dueño de una</w:t>
+      </w:r>
+      <w:r>
+        <w:rPr>
+          <w:lang w:val="es-ES"/>
+        </w:rPr>
+        <w:t xml:space="preserve"> farmacia</w:t>
+      </w:r>
+      <w:r>
+        <w:rPr>
+          <w:lang w:val="es-ES"/>
+        </w:rPr>
+        <w:t xml:space="preserve"> familiar</w:t>
+      </w:r>
+      <w:r>
+        <w:rPr>
+          <w:lang w:val="es-ES"/>
+        </w:rPr>
+        <w:t xml:space="preserve">, </w:t>
+      </w:r>
+      <w:r>
+        <w:rPr>
+          <w:lang w:val="es-ES"/>
+        </w:rPr>
+        <w:t xml:space="preserve">esas </w:t>
+      </w:r>
+      <w:r>
+        <w:rPr>
+          <w:lang w:val="es-ES"/>
+        </w:rPr>
+        <w:t>que no pertenece</w:t>
+      </w:r>
+      <w:r>
+        <w:rPr>
+          <w:lang w:val="es-ES"/>
+        </w:rPr>
+        <w:t>n</w:t>
+      </w:r>
+      <w:r>
+        <w:rPr>
+          <w:lang w:val="es-ES"/>
+        </w:rPr>
+        <w:t xml:space="preserve"> a ninguna de las grandes cadenas de la región,</w:t>
+      </w:r>
+      <w:r>
+        <w:rPr>
+          <w:lang w:val="es-ES"/>
+        </w:rPr>
+        <w:t xml:space="preserve"> necesita </w:t>
+      </w:r>
+      <w:r>
+        <w:rPr>
+          <w:i/>
+          <w:iCs/>
+          <w:lang w:val="es-ES"/>
+        </w:rPr>
+        <w:t>ampliar su mercado</w:t>
+      </w:r>
+      <w:r>
+        <w:rPr>
+          <w:lang w:val="es-ES"/>
+        </w:rPr>
+        <w:t xml:space="preserve"> y tenía pensado reubicarse, pero para ahorrarse la renta de un nuevo lugar, </w:t>
+      </w:r>
+      <w:r>
+        <w:rPr>
+          <w:lang w:val="es-ES"/>
+        </w:rPr>
+        <w:t xml:space="preserve">ha decidido poner su servicio en línea para mejorar sus ventas. </w:t>
+      </w:r>
+      <w:r>
+        <w:rPr>
+          <w:lang w:val="es-ES"/>
+        </w:rPr>
+        <w:t xml:space="preserve">De esta manera se ahorra </w:t>
+      </w:r>
+      <w:bookmarkStart w:id="0" w:name="_GoBack"/>
+      <w:bookmarkEnd w:id="0"/>
+    </w:p>
+    <w:p>
+      <w:pPr>
+        <w:rPr>
+          <w:lang w:val="es-ES"/>
+        </w:rPr>
+      </w:pPr>
+    </w:p>
+    <w:p>
+      <w:pPr>
+        <w:rPr>
+          <w:lang w:val="es-ES"/>
+        </w:rPr>
+      </w:pPr>
+    </w:p>
+    <w:p>
+      <w:pPr>
+        <w:rPr>
+          <w:lang w:val="es-ES"/>
+        </w:rPr>
+      </w:pPr>
+    </w:p>
+    <w:p>
+      <w:pPr>
+        <w:rPr>
+          <w:lang w:val="es-ES"/>
+        </w:rPr>
+      </w:pPr>
+    </w:p>
+    <w:p>
+      <w:pPr>
+        <w:rPr>
+          <w:lang w:val="es-ES"/>
+        </w:rPr>
+      </w:pPr>
+    </w:p>
+    <w:p>
+      <w:pPr>
         <w:rPr>
           <w:lang w:val="es-ES"/>
         </w:rPr>
@@ -43,7 +281,7 @@
         <w:rPr>
           <w:lang w:val="es-ES"/>
         </w:rPr>
-        <w:t>¿Qué problema es y cómo sabemos que existe?</w:t>
+        <w:t>¿Qué datos tenemos a nuestra disposición?</w:t>
       </w:r>
     </w:p>
     <w:p>
@@ -58,115 +296,21 @@
         <w:rPr>
           <w:lang w:val="es-ES"/>
         </w:rPr>
-        <w:t>El médico, dueño de la Farmacia del Carmen en Xico Veracruz, ha notado que cuando algún cliente lo pide</w:t>
-      </w:r>
-      <w:r>
-        <w:rPr>
-          <w:lang w:val="es-ES"/>
-        </w:rPr>
-        <w:t xml:space="preserve"> determinado cliente, </w:t>
-      </w:r>
-      <w:r>
-        <w:rPr>
-          <w:lang w:val="es-ES"/>
-        </w:rPr>
-        <w:t>al buscarlo ya sea físicamente en la</w:t>
-      </w:r>
-      <w:r>
-        <w:rPr>
-          <w:lang w:val="es-ES"/>
-        </w:rPr>
-        <w:t xml:space="preserve"> estantería o en la base datos es hasta ese momento cuando</w:t>
-      </w:r>
-      <w:r>
-        <w:rPr>
-          <w:lang w:val="es-ES"/>
-        </w:rPr>
-        <w:t xml:space="preserve"> se da cuenta que </w:t>
-      </w:r>
-      <w:r>
-        <w:rPr>
-          <w:lang w:val="es-ES"/>
-        </w:rPr>
-        <w:t>el</w:t>
-      </w:r>
-      <w:r>
-        <w:rPr>
-          <w:lang w:val="es-ES"/>
-        </w:rPr>
-        <w:t xml:space="preserve"> medicamento </w:t>
-      </w:r>
-      <w:r>
-        <w:rPr>
-          <w:lang w:val="es-ES"/>
-        </w:rPr>
-        <w:t xml:space="preserve">solicitado ya </w:t>
-      </w:r>
-      <w:r>
-        <w:rPr>
-          <w:lang w:val="es-ES"/>
-        </w:rPr>
-        <w:t>se ha agotado</w:t>
-      </w:r>
-      <w:r>
-        <w:rPr>
-          <w:lang w:val="es-ES"/>
-        </w:rPr>
-        <w:t xml:space="preserve">. </w:t>
-      </w:r>
-      <w:r>
-        <w:rPr>
-          <w:lang w:val="es-ES"/>
-        </w:rPr>
-        <w:t>Como en ocasiones al cliente lo necesita de inmediato no puede esperar a que haga el pedido en un par de días o más (dependiendo del proveedor). Por esta situación que se repite a menudo, el médico quiere recibir alertas de cuando los medicamentos se están ago</w:t>
-      </w:r>
-      <w:bookmarkStart w:id="0" w:name="_GoBack"/>
-      <w:bookmarkEnd w:id="0"/>
-      <w:r>
-        <w:rPr>
-          <w:lang w:val="es-ES"/>
-        </w:rPr>
-        <w:t>tando.</w:t>
-      </w:r>
-    </w:p>
-    <w:p>
-      <w:pPr>
-        <w:rPr>
-          <w:lang w:val="es-ES"/>
-        </w:rPr>
-      </w:pPr>
-    </w:p>
-    <w:p>
-      <w:pPr>
-        <w:pStyle w:val="Ttulo1"/>
-        <w:numPr>
-          <w:ilvl w:val="0"/>
-          <w:numId w:val="1"/>
-        </w:numPr>
-        <w:rPr>
-          <w:lang w:val="es-ES"/>
-        </w:rPr>
-      </w:pPr>
-      <w:r>
-        <w:rPr>
-          <w:lang w:val="es-ES"/>
-        </w:rPr>
-        <w:t>¿Qué datos tenemos a nuestra disposición?</w:t>
-      </w:r>
-    </w:p>
-    <w:p>
-      <w:pPr>
-        <w:ind w:firstLine="360"/>
-        <w:jc w:val="both"/>
-        <w:rPr>
-          <w:lang w:val="es-ES"/>
-        </w:rPr>
-      </w:pPr>
-      <w:r>
-        <w:rPr>
-          <w:lang w:val="es-ES"/>
-        </w:rPr>
-        <w:t>Se tiene acceso a la base de datos del punto de venta (marca Tasven), cuyos registros son desde el año 2017 a la fecha. Las tablas contenidas son:</w:t>
+        <w:t xml:space="preserve">Se tiene acceso a la base de datos del punto de venta (marca </w:t>
+      </w:r>
+      <w:proofErr w:type="spellStart"/>
+      <w:r>
+        <w:rPr>
+          <w:lang w:val="es-ES"/>
+        </w:rPr>
+        <w:t>Tasven</w:t>
+      </w:r>
+      <w:proofErr w:type="spellEnd"/>
+      <w:r>
+        <w:rPr>
+          <w:lang w:val="es-ES"/>
+        </w:rPr>
+        <w:t>), cuyos registros son desde el año 2017 a la fecha. Las tablas contenidas son:</w:t>
       </w:r>
     </w:p>
     <w:tbl>
@@ -507,12 +651,14 @@
                 <w:lang w:val="es-ES"/>
               </w:rPr>
             </w:pPr>
+            <w:proofErr w:type="spellStart"/>
             <w:r>
               <w:rPr>
                 <w:lang w:val="es-ES"/>
               </w:rPr>
               <w:t>Config</w:t>
             </w:r>
+            <w:proofErr w:type="spellEnd"/>
           </w:p>
         </w:tc>
         <w:tc>
@@ -565,12 +711,14 @@
                 <w:lang w:val="es-ES"/>
               </w:rPr>
             </w:pPr>
+            <w:proofErr w:type="spellStart"/>
             <w:r>
               <w:rPr>
                 <w:lang w:val="es-ES"/>
               </w:rPr>
               <w:t>ID_Departamentos</w:t>
             </w:r>
+            <w:proofErr w:type="spellEnd"/>
           </w:p>
         </w:tc>
         <w:tc>
@@ -705,6 +853,7 @@
               <w:rPr>
                 <w:lang w:val="es-ES"/>
               </w:rPr>
+              <w:lastRenderedPageBreak/>
               <w:t>Impuestos</w:t>
             </w:r>
           </w:p>
@@ -779,12 +928,14 @@
                 <w:lang w:val="es-ES"/>
               </w:rPr>
             </w:pPr>
+            <w:proofErr w:type="spellStart"/>
             <w:r>
               <w:rPr>
                 <w:lang w:val="es-ES"/>
               </w:rPr>
               <w:t>Movclientes</w:t>
             </w:r>
+            <w:proofErr w:type="spellEnd"/>
           </w:p>
         </w:tc>
         <w:tc>
@@ -818,12 +969,14 @@
                 <w:lang w:val="es-ES"/>
               </w:rPr>
             </w:pPr>
+            <w:proofErr w:type="spellStart"/>
             <w:r>
               <w:rPr>
                 <w:lang w:val="es-ES"/>
               </w:rPr>
               <w:t>Movcompras</w:t>
             </w:r>
+            <w:proofErr w:type="spellEnd"/>
           </w:p>
         </w:tc>
         <w:tc>
@@ -991,12 +1144,14 @@
                 <w:lang w:val="es-ES"/>
               </w:rPr>
             </w:pPr>
+            <w:proofErr w:type="spellStart"/>
             <w:r>
               <w:rPr>
                 <w:lang w:val="es-ES"/>
               </w:rPr>
               <w:t>Productos_precargados</w:t>
             </w:r>
+            <w:proofErr w:type="spellEnd"/>
           </w:p>
         </w:tc>
         <w:tc>
@@ -1069,12 +1224,14 @@
                 <w:lang w:val="es-ES"/>
               </w:rPr>
             </w:pPr>
+            <w:proofErr w:type="spellStart"/>
             <w:r>
               <w:rPr>
                 <w:lang w:val="es-ES"/>
               </w:rPr>
               <w:t>Reporte_pagos</w:t>
             </w:r>
+            <w:proofErr w:type="spellEnd"/>
           </w:p>
         </w:tc>
         <w:tc>
@@ -1204,12 +1361,14 @@
                 <w:lang w:val="es-ES"/>
               </w:rPr>
             </w:pPr>
+            <w:proofErr w:type="gramStart"/>
             <w:r>
               <w:rPr>
                 <w:lang w:val="es-ES"/>
               </w:rPr>
               <w:t>Cantidad?</w:t>
             </w:r>
+            <w:proofErr w:type="gramEnd"/>
           </w:p>
         </w:tc>
       </w:tr>
@@ -1263,12 +1422,14 @@
                 <w:lang w:val="es-ES"/>
               </w:rPr>
             </w:pPr>
+            <w:proofErr w:type="gramStart"/>
             <w:r>
               <w:rPr>
                 <w:lang w:val="es-ES"/>
               </w:rPr>
               <w:t>Ticket</w:t>
             </w:r>
+            <w:proofErr w:type="gramEnd"/>
           </w:p>
         </w:tc>
         <w:tc>
@@ -1302,12 +1463,14 @@
                 <w:lang w:val="es-ES"/>
               </w:rPr>
             </w:pPr>
+            <w:proofErr w:type="spellStart"/>
             <w:r>
               <w:rPr>
                 <w:lang w:val="es-ES"/>
               </w:rPr>
               <w:t>Tipo_cambio</w:t>
             </w:r>
+            <w:proofErr w:type="spellEnd"/>
           </w:p>
         </w:tc>
         <w:tc>
@@ -1341,12 +1504,14 @@
                 <w:lang w:val="es-ES"/>
               </w:rPr>
             </w:pPr>
+            <w:proofErr w:type="spellStart"/>
             <w:r>
               <w:rPr>
                 <w:lang w:val="es-ES"/>
               </w:rPr>
               <w:t>Venta_temporal</w:t>
             </w:r>
+            <w:proofErr w:type="spellEnd"/>
           </w:p>
         </w:tc>
         <w:tc>
@@ -1380,12 +1545,14 @@
                 <w:lang w:val="es-ES"/>
               </w:rPr>
             </w:pPr>
+            <w:proofErr w:type="spellStart"/>
             <w:r>
               <w:rPr>
                 <w:lang w:val="es-ES"/>
               </w:rPr>
               <w:t>Verfica</w:t>
             </w:r>
+            <w:proofErr w:type="spellEnd"/>
           </w:p>
         </w:tc>
         <w:tc>

</xml_diff>

<commit_message>
continuando en entender como aplicar PLN
</commit_message>
<xml_diff>
--- a/PROYECTO FARMACIA.docx
+++ b/PROYECTO FARMACIA.docx
@@ -101,21 +101,7 @@
         <w:rPr>
           <w:lang w:val="es-ES"/>
         </w:rPr>
-        <w:t xml:space="preserve">Últimamente he notado una moda muy curiosa: la tendencia por desarrollar variedad de aplicaciones en el área de la salud, unas tan aventuradas como para involucrarse con cuestiones de diagnóstico. Me pregunto si sabrán lo que piensan los médicos al respecto. Es como si los desarrolladores de software dijeran: “tengo un nuevo algoritmo de inteligencia artificial, ¿en qué lo podría usar? ¡ya sé! </w:t>
-      </w:r>
-      <w:proofErr w:type="gramStart"/>
-      <w:r>
-        <w:rPr>
-          <w:lang w:val="es-ES"/>
-        </w:rPr>
-        <w:t>Voy</w:t>
-      </w:r>
-      <w:proofErr w:type="gramEnd"/>
-      <w:r>
-        <w:rPr>
-          <w:lang w:val="es-ES"/>
-        </w:rPr>
-        <w:t xml:space="preserve"> hacer alguna cosa médica, seguro la pagan bien” ¿seguros?</w:t>
+        <w:t>Últimamente he notado una moda muy curiosa: la tendencia por desarrollar variedad de aplicaciones en el área de la salud, unas tan aventuradas como para involucrarse con cuestiones de diagnóstico. Me pregunto si sabrán lo que piensan los médicos al respecto; pues en más de una ocasión he escuchado decirles: “eso no lo necesito”. Entonces tengo la impresión de que los desarrolladores de software pensaran: “tengo un nuevo algoritmo de inteligencia artificial, ¿en qué lo podría usar? ¡ya sé! Voy hacer alguna cosa médica, seguro la pagan bien” ¿seguros?</w:t>
       </w:r>
     </w:p>
     <w:p>
@@ -130,7 +116,7 @@
         <w:rPr>
           <w:lang w:val="es-ES"/>
         </w:rPr>
-        <w:t>Bueno, ahora yo estoy en una situación similar, pues tengo que aplicar modelos y algoritmos vistos en Procesamiento de lenguaje natural; pero también tengo un problema real que resolver, ¡qué bien hace sentir a un ingeniero tener que buscar alternativas y llegar a una solución! Empecemos:</w:t>
+        <w:t>Bueno, ahora yo estoy en una situación similar, pues tengo que aplicar modelos y algoritmos vistos en Procesamiento de lenguaje natural; pero también hay un médico con un problema real que necesito resolver, ¡qué bien hace sentir a un ingeniero tener que buscar alternativas y llegar a una solución! Empecemos:</w:t>
       </w:r>
     </w:p>
     <w:p>
@@ -145,55 +131,7 @@
         <w:rPr>
           <w:lang w:val="es-ES"/>
         </w:rPr>
-        <w:t>El médico dueño de una</w:t>
-      </w:r>
-      <w:r>
-        <w:rPr>
-          <w:lang w:val="es-ES"/>
-        </w:rPr>
-        <w:t xml:space="preserve"> farmacia</w:t>
-      </w:r>
-      <w:r>
-        <w:rPr>
-          <w:lang w:val="es-ES"/>
-        </w:rPr>
-        <w:t xml:space="preserve"> familiar</w:t>
-      </w:r>
-      <w:r>
-        <w:rPr>
-          <w:lang w:val="es-ES"/>
-        </w:rPr>
-        <w:t xml:space="preserve">, </w:t>
-      </w:r>
-      <w:r>
-        <w:rPr>
-          <w:lang w:val="es-ES"/>
-        </w:rPr>
-        <w:t xml:space="preserve">esas </w:t>
-      </w:r>
-      <w:r>
-        <w:rPr>
-          <w:lang w:val="es-ES"/>
-        </w:rPr>
-        <w:t>que no pertenece</w:t>
-      </w:r>
-      <w:r>
-        <w:rPr>
-          <w:lang w:val="es-ES"/>
-        </w:rPr>
-        <w:t>n</w:t>
-      </w:r>
-      <w:r>
-        <w:rPr>
-          <w:lang w:val="es-ES"/>
-        </w:rPr>
-        <w:t xml:space="preserve"> a ninguna de las grandes cadenas de la región,</w:t>
-      </w:r>
-      <w:r>
-        <w:rPr>
-          <w:lang w:val="es-ES"/>
-        </w:rPr>
-        <w:t xml:space="preserve"> necesita </w:t>
+        <w:t xml:space="preserve">El médico dueño de una farmacia familiar, esas que no pertenecen a ninguna de las grandes cadenas de la región, necesita </w:t>
       </w:r>
       <w:r>
         <w:rPr>
@@ -207,29 +145,71 @@
         <w:rPr>
           <w:lang w:val="es-ES"/>
         </w:rPr>
-        <w:t xml:space="preserve"> y tenía pensado reubicarse, pero para ahorrarse la renta de un nuevo lugar, </w:t>
+        <w:t xml:space="preserve"> y tenía pensado reubicarse, pero para ahorrarse la renta de un nuevo lugar, ha decidido poner su servicio en línea para mejorar sus ventas. De paso también obtendrá una promoción más barata (sin gastar en tantas impresiones de panfletos para ofertas). </w:t>
+      </w:r>
+    </w:p>
+    <w:p>
+      <w:pPr>
+        <w:ind w:firstLine="360"/>
+        <w:jc w:val="both"/>
+        <w:rPr>
+          <w:lang w:val="es-ES"/>
+        </w:rPr>
+      </w:pPr>
+      <w:r>
+        <w:rPr>
+          <w:lang w:val="es-ES"/>
+        </w:rPr>
+        <w:t>Pero si quiere obtener buenas ganancias, no le bastará con sólo tener su stock de medicamentos en línea, va a necesitar personal (experto) que sepa de estrategias de venta y las esté actualizando constantemente en su portal en línea. Pero ¿cómo podría agilizar ese proceso?</w:t>
+      </w:r>
+    </w:p>
+    <w:p>
+      <w:pPr>
+        <w:ind w:firstLine="360"/>
+        <w:jc w:val="both"/>
+        <w:rPr>
+          <w:lang w:val="es-ES"/>
+        </w:rPr>
+      </w:pPr>
+      <w:r>
+        <w:rPr>
+          <w:lang w:val="es-ES"/>
+        </w:rPr>
+        <w:t>Aquí es el punto donde se dice: “</w:t>
       </w:r>
       <w:r>
         <w:rPr>
           <w:lang w:val="es-ES"/>
         </w:rPr>
-        <w:t xml:space="preserve">ha decidido poner su servicio en línea para mejorar sus ventas. </w:t>
+        <w:t>el procesamiento del lenguaje natural en marketing digital no</w:t>
       </w:r>
       <w:r>
         <w:rPr>
           <w:lang w:val="es-ES"/>
         </w:rPr>
-        <w:t xml:space="preserve">De esta manera se ahorra </w:t>
+        <w:t xml:space="preserve"> sólo</w:t>
       </w:r>
+      <w:r>
+        <w:rPr>
+          <w:lang w:val="es-ES"/>
+        </w:rPr>
+        <w:t xml:space="preserve"> busca conseguir ventas, sino otros beneficios</w:t>
+      </w:r>
+      <w:r>
+        <w:rPr>
+          <w:lang w:val="es-ES"/>
+        </w:rPr>
+        <w:t>: Automatizar tareas, ahorra tiempo”. Ahora me enfocaré en la cuestión de mejorar las ganancias de la farmacia online.</w:t>
+      </w:r>
+    </w:p>
+    <w:p>
+      <w:pPr>
+        <w:rPr>
+          <w:lang w:val="es-ES"/>
+        </w:rPr>
+      </w:pPr>
       <w:bookmarkStart w:id="0" w:name="_GoBack"/>
       <w:bookmarkEnd w:id="0"/>
-    </w:p>
-    <w:p>
-      <w:pPr>
-        <w:rPr>
-          <w:lang w:val="es-ES"/>
-        </w:rPr>
-      </w:pPr>
     </w:p>
     <w:p>
       <w:pPr>
@@ -404,6 +384,7 @@
               <w:rPr>
                 <w:lang w:val="es-ES"/>
               </w:rPr>
+              <w:lastRenderedPageBreak/>
               <w:t>Ajustes</w:t>
             </w:r>
           </w:p>
@@ -853,7 +834,6 @@
               <w:rPr>
                 <w:lang w:val="es-ES"/>
               </w:rPr>
-              <w:lastRenderedPageBreak/>
               <w:t>Impuestos</w:t>
             </w:r>
           </w:p>
@@ -1361,14 +1341,12 @@
                 <w:lang w:val="es-ES"/>
               </w:rPr>
             </w:pPr>
-            <w:proofErr w:type="gramStart"/>
             <w:r>
               <w:rPr>
                 <w:lang w:val="es-ES"/>
               </w:rPr>
               <w:t>Cantidad?</w:t>
             </w:r>
-            <w:proofErr w:type="gramEnd"/>
           </w:p>
         </w:tc>
       </w:tr>
@@ -1422,14 +1400,12 @@
                 <w:lang w:val="es-ES"/>
               </w:rPr>
             </w:pPr>
-            <w:proofErr w:type="gramStart"/>
             <w:r>
               <w:rPr>
                 <w:lang w:val="es-ES"/>
               </w:rPr>
               <w:t>Ticket</w:t>
             </w:r>
-            <w:proofErr w:type="gramEnd"/>
           </w:p>
         </w:tc>
         <w:tc>

</xml_diff>

<commit_message>
identificado entradas y salidas del sistema
</commit_message>
<xml_diff>
--- a/PROYECTO FARMACIA.docx
+++ b/PROYECTO FARMACIA.docx
@@ -20,7 +20,7 @@
           <w:sz w:val="48"/>
           <w:szCs w:val="48"/>
         </w:rPr>
-        <w:t>Una farmacia</w:t>
+        <w:t xml:space="preserve">Una </w:t>
       </w:r>
       <w:r>
         <w:rPr>
@@ -29,7 +29,7 @@
           <w:sz w:val="48"/>
           <w:szCs w:val="48"/>
         </w:rPr>
-        <w:t xml:space="preserve"> familiar</w:t>
+        <w:t xml:space="preserve">pequeña </w:t>
       </w:r>
       <w:r>
         <w:rPr>
@@ -38,20 +38,17 @@
           <w:sz w:val="48"/>
           <w:szCs w:val="48"/>
         </w:rPr>
-        <w:t xml:space="preserve"> tiene oportunidad </w:t>
-      </w:r>
-    </w:p>
-    <w:p>
-      <w:pPr>
-        <w:pStyle w:val="Ttulo"/>
-        <w:jc w:val="center"/>
+        <w:t>farmacia</w:t>
+      </w:r>
+      <w:r>
         <w:rPr>
           <w:b/>
           <w:bCs/>
           <w:sz w:val="48"/>
           <w:szCs w:val="48"/>
         </w:rPr>
-      </w:pPr>
+        <w:t xml:space="preserve"> familia</w:t>
+      </w:r>
       <w:r>
         <w:rPr>
           <w:b/>
@@ -59,7 +56,7 @@
           <w:sz w:val="48"/>
           <w:szCs w:val="48"/>
         </w:rPr>
-        <w:t xml:space="preserve">frente </w:t>
+        <w:t xml:space="preserve"> tiene oportunidad </w:t>
       </w:r>
       <w:r>
         <w:rPr>
@@ -68,7 +65,7 @@
           <w:sz w:val="48"/>
           <w:szCs w:val="48"/>
         </w:rPr>
-        <w:t>a un gran consorcio</w:t>
+        <w:t xml:space="preserve">en un mercado </w:t>
       </w:r>
       <w:r>
         <w:rPr>
@@ -77,6 +74,15 @@
           <w:sz w:val="48"/>
           <w:szCs w:val="48"/>
         </w:rPr>
+        <w:t>altamente competitivo</w:t>
+      </w:r>
+      <w:r>
+        <w:rPr>
+          <w:b/>
+          <w:bCs/>
+          <w:sz w:val="48"/>
+          <w:szCs w:val="48"/>
+        </w:rPr>
         <w:t xml:space="preserve"> </w:t>
       </w:r>
     </w:p>
@@ -101,7 +107,43 @@
         <w:rPr>
           <w:lang w:val="es-ES"/>
         </w:rPr>
-        <w:t>Últimamente he notado una moda muy curiosa: la tendencia por desarrollar variedad de aplicaciones en el área de la salud, unas tan aventuradas como para involucrarse con cuestiones de diagnóstico. Me pregunto si sabrán lo que piensan los médicos al respecto; pues en más de una ocasión he escuchado decirles: “eso no lo necesito”. Entonces tengo la impresión de que los desarrolladores de software pensaran: “tengo un nuevo algoritmo de inteligencia artificial, ¿en qué lo podría usar? ¡ya sé! Voy hacer alguna cosa médica, seguro la pagan bien” ¿seguros?</w:t>
+        <w:t xml:space="preserve">Últimamente he notado una moda muy curiosa: la tendencia por desarrollar variedad de aplicaciones en el área de la salud, unas tan aventuradas como para involucrarse con cuestiones de diagnóstico. Me pregunto si sabrán lo que piensan los médicos al respecto; pues en más de una ocasión he escuchado decirles: “eso no lo necesito”. Entonces tengo la impresión de que los desarrolladores de software pensaran: “tengo un nuevo algoritmo de inteligencia artificial, ¿en qué lo podría usar? ¡ya sé! </w:t>
+      </w:r>
+      <w:r>
+        <w:rPr>
+          <w:lang w:val="es-ES"/>
+        </w:rPr>
+        <w:t>Voy a</w:t>
+      </w:r>
+      <w:r>
+        <w:rPr>
+          <w:lang w:val="es-ES"/>
+        </w:rPr>
+        <w:t xml:space="preserve"> hacer alguna cosa médica, </w:t>
+      </w:r>
+      <w:r>
+        <w:rPr>
+          <w:lang w:val="es-ES"/>
+        </w:rPr>
+        <w:t>deben</w:t>
+      </w:r>
+      <w:r>
+        <w:rPr>
+          <w:lang w:val="es-ES"/>
+        </w:rPr>
+        <w:t xml:space="preserve"> </w:t>
+      </w:r>
+      <w:r>
+        <w:rPr>
+          <w:lang w:val="es-ES"/>
+        </w:rPr>
+        <w:t>pagarla</w:t>
+      </w:r>
+      <w:r>
+        <w:rPr>
+          <w:lang w:val="es-ES"/>
+        </w:rPr>
+        <w:t xml:space="preserve"> bien” ¿seguros?</w:t>
       </w:r>
     </w:p>
     <w:p>
@@ -175,7 +217,19 @@
         <w:rPr>
           <w:lang w:val="es-ES"/>
         </w:rPr>
-        <w:t>Aquí es el punto donde se dice: “</w:t>
+        <w:t>Aquí es el punto donde se dice</w:t>
+      </w:r>
+      <w:r>
+        <w:rPr>
+          <w:lang w:val="es-ES"/>
+        </w:rPr>
+        <w:t xml:space="preserve"> que emplear</w:t>
+      </w:r>
+      <w:r>
+        <w:rPr>
+          <w:lang w:val="es-ES"/>
+        </w:rPr>
+        <w:t>: “</w:t>
       </w:r>
       <w:r>
         <w:rPr>
@@ -193,37 +247,557 @@
         <w:rPr>
           <w:lang w:val="es-ES"/>
         </w:rPr>
-        <w:t xml:space="preserve"> busca conseguir ventas, sino otros beneficios</w:t>
-      </w:r>
-      <w:r>
-        <w:rPr>
-          <w:lang w:val="es-ES"/>
-        </w:rPr>
-        <w:t>: Automatizar tareas, ahorra tiempo”. Ahora me enfocaré en la cuestión de mejorar las ganancias de la farmacia online.</w:t>
+        <w:t xml:space="preserve"> busca conseguir ventas, </w:t>
+      </w:r>
+      <w:r>
+        <w:rPr>
+          <w:lang w:val="es-ES"/>
+        </w:rPr>
+        <w:t>también</w:t>
+      </w:r>
+      <w:r>
+        <w:rPr>
+          <w:lang w:val="es-ES"/>
+        </w:rPr>
+        <w:t xml:space="preserve"> otro beneficio</w:t>
+      </w:r>
+      <w:r>
+        <w:rPr>
+          <w:lang w:val="es-ES"/>
+        </w:rPr>
+        <w:t xml:space="preserve">: Automatizar tareas, ahorra tiempo”. </w:t>
       </w:r>
     </w:p>
     <w:p>
       <w:pPr>
-        <w:rPr>
-          <w:lang w:val="es-ES"/>
-        </w:rPr>
-      </w:pPr>
+        <w:ind w:firstLine="360"/>
+        <w:jc w:val="both"/>
+        <w:rPr>
+          <w:lang w:val="es-ES"/>
+        </w:rPr>
+      </w:pPr>
+      <w:r>
+        <w:rPr>
+          <w:lang w:val="es-ES"/>
+        </w:rPr>
+        <w:t xml:space="preserve">Para </w:t>
+      </w:r>
+      <w:r>
+        <w:rPr>
+          <w:b/>
+          <w:bCs/>
+          <w:i/>
+          <w:iCs/>
+          <w:lang w:val="es-ES"/>
+        </w:rPr>
+        <w:t>conocer</w:t>
+      </w:r>
+      <w:r>
+        <w:rPr>
+          <w:b/>
+          <w:bCs/>
+          <w:i/>
+          <w:iCs/>
+          <w:lang w:val="es-ES"/>
+        </w:rPr>
+        <w:t xml:space="preserve"> todas</w:t>
+      </w:r>
+      <w:r>
+        <w:rPr>
+          <w:b/>
+          <w:bCs/>
+          <w:i/>
+          <w:iCs/>
+          <w:lang w:val="es-ES"/>
+        </w:rPr>
+        <w:t xml:space="preserve"> las entradas</w:t>
+      </w:r>
+      <w:r>
+        <w:rPr>
+          <w:lang w:val="es-ES"/>
+        </w:rPr>
+        <w:t xml:space="preserve"> </w:t>
+      </w:r>
+      <w:r>
+        <w:rPr>
+          <w:lang w:val="es-ES"/>
+        </w:rPr>
+        <w:t>del sistema basado en PLN, l</w:t>
+      </w:r>
+      <w:r>
+        <w:rPr>
+          <w:lang w:val="es-ES"/>
+        </w:rPr>
+        <w:t xml:space="preserve">o primero que he tenido que </w:t>
+      </w:r>
+      <w:r>
+        <w:rPr>
+          <w:lang w:val="es-ES"/>
+        </w:rPr>
+        <w:t xml:space="preserve">conocer </w:t>
+      </w:r>
+      <w:r>
+        <w:rPr>
+          <w:lang w:val="es-ES"/>
+        </w:rPr>
+        <w:t xml:space="preserve">preguntar al </w:t>
+      </w:r>
+      <w:r>
+        <w:rPr>
+          <w:lang w:val="es-ES"/>
+        </w:rPr>
+        <w:t>médico, dueño de la farmacia,</w:t>
+      </w:r>
+      <w:r>
+        <w:rPr>
+          <w:lang w:val="es-ES"/>
+        </w:rPr>
+        <w:t xml:space="preserve"> fue </w:t>
+      </w:r>
+      <w:r>
+        <w:rPr>
+          <w:lang w:val="es-ES"/>
+        </w:rPr>
+        <w:t>¿normalmente</w:t>
+      </w:r>
+      <w:r>
+        <w:rPr>
+          <w:lang w:val="es-ES"/>
+        </w:rPr>
+        <w:t xml:space="preserve"> como aumentas tus</w:t>
+      </w:r>
+      <w:r>
+        <w:rPr>
+          <w:lang w:val="es-ES"/>
+        </w:rPr>
+        <w:t xml:space="preserve"> ganancias</w:t>
+      </w:r>
+      <w:r>
+        <w:rPr>
+          <w:lang w:val="es-ES"/>
+        </w:rPr>
+        <w:t>?</w:t>
+      </w:r>
+      <w:r>
+        <w:rPr>
+          <w:lang w:val="es-ES"/>
+        </w:rPr>
+        <w:t xml:space="preserve"> </w:t>
+      </w:r>
+      <w:r>
+        <w:rPr>
+          <w:lang w:val="es-ES"/>
+        </w:rPr>
+        <w:t>S</w:t>
+      </w:r>
+      <w:r>
+        <w:rPr>
+          <w:lang w:val="es-ES"/>
+        </w:rPr>
+        <w:t>us respuestas l</w:t>
+      </w:r>
+      <w:r>
+        <w:rPr>
+          <w:lang w:val="es-ES"/>
+        </w:rPr>
+        <w:t>as</w:t>
+      </w:r>
+      <w:r>
+        <w:rPr>
+          <w:lang w:val="es-ES"/>
+        </w:rPr>
+        <w:t xml:space="preserve"> he</w:t>
+      </w:r>
+      <w:r>
+        <w:rPr>
+          <w:lang w:val="es-ES"/>
+        </w:rPr>
+        <w:t xml:space="preserve"> </w:t>
+      </w:r>
+      <w:r>
+        <w:rPr>
+          <w:lang w:val="es-ES"/>
+        </w:rPr>
+        <w:t xml:space="preserve">adaptado </w:t>
+      </w:r>
+      <w:r>
+        <w:rPr>
+          <w:lang w:val="es-ES"/>
+        </w:rPr>
+        <w:t xml:space="preserve">a la venta en línea </w:t>
+      </w:r>
+      <w:r>
+        <w:rPr>
+          <w:lang w:val="es-ES"/>
+        </w:rPr>
+        <w:t>con</w:t>
+      </w:r>
+      <w:r>
+        <w:rPr>
+          <w:lang w:val="es-ES"/>
+        </w:rPr>
+        <w:t xml:space="preserve"> u</w:t>
+      </w:r>
+      <w:r>
+        <w:rPr>
+          <w:lang w:val="es-ES"/>
+        </w:rPr>
+        <w:t xml:space="preserve">n sistema </w:t>
+      </w:r>
+      <w:r>
+        <w:rPr>
+          <w:lang w:val="es-ES"/>
+        </w:rPr>
+        <w:t>que recomiende poner e</w:t>
+      </w:r>
+      <w:r>
+        <w:rPr>
+          <w:lang w:val="es-ES"/>
+        </w:rPr>
+        <w:t>n oferta</w:t>
+      </w:r>
       <w:bookmarkStart w:id="0" w:name="_GoBack"/>
       <w:bookmarkEnd w:id="0"/>
+      <w:r>
+        <w:rPr>
+          <w:lang w:val="es-ES"/>
+        </w:rPr>
+        <w:t>:</w:t>
+      </w:r>
     </w:p>
     <w:p>
       <w:pPr>
-        <w:rPr>
-          <w:lang w:val="es-ES"/>
-        </w:rPr>
-      </w:pPr>
+        <w:pStyle w:val="Prrafodelista"/>
+        <w:numPr>
+          <w:ilvl w:val="0"/>
+          <w:numId w:val="2"/>
+        </w:numPr>
+        <w:jc w:val="both"/>
+        <w:rPr>
+          <w:lang w:val="es-ES"/>
+        </w:rPr>
+      </w:pPr>
+      <w:r>
+        <w:rPr>
+          <w:lang w:val="es-ES"/>
+        </w:rPr>
+        <w:t>Cuando u</w:t>
+      </w:r>
+      <w:r>
+        <w:rPr>
+          <w:lang w:val="es-ES"/>
+        </w:rPr>
+        <w:t>n m</w:t>
+      </w:r>
+      <w:r>
+        <w:rPr>
+          <w:lang w:val="es-ES"/>
+        </w:rPr>
+        <w:t>edicamento está por caducar</w:t>
+      </w:r>
     </w:p>
     <w:p>
       <w:pPr>
-        <w:rPr>
-          <w:lang w:val="es-ES"/>
-        </w:rPr>
-      </w:pPr>
+        <w:pStyle w:val="Prrafodelista"/>
+        <w:numPr>
+          <w:ilvl w:val="0"/>
+          <w:numId w:val="2"/>
+        </w:numPr>
+        <w:jc w:val="both"/>
+        <w:rPr>
+          <w:lang w:val="es-ES"/>
+        </w:rPr>
+      </w:pPr>
+      <w:r>
+        <w:rPr>
+          <w:lang w:val="es-ES"/>
+        </w:rPr>
+        <w:t>Si h</w:t>
+      </w:r>
+      <w:r>
+        <w:rPr>
+          <w:lang w:val="es-ES"/>
+        </w:rPr>
+        <w:t>ay un</w:t>
+      </w:r>
+      <w:r>
+        <w:rPr>
+          <w:lang w:val="es-ES"/>
+        </w:rPr>
+        <w:t xml:space="preserve">a gran cantidad </w:t>
+      </w:r>
+      <w:r>
+        <w:rPr>
+          <w:lang w:val="es-ES"/>
+        </w:rPr>
+        <w:t>que no se ha vendido</w:t>
+      </w:r>
+      <w:r>
+        <w:rPr>
+          <w:lang w:val="es-ES"/>
+        </w:rPr>
+        <w:t xml:space="preserve"> en el último mes</w:t>
+      </w:r>
+      <w:r>
+        <w:rPr>
+          <w:lang w:val="es-ES"/>
+        </w:rPr>
+        <w:t xml:space="preserve">. </w:t>
+      </w:r>
+    </w:p>
+    <w:p>
+      <w:pPr>
+        <w:pStyle w:val="Prrafodelista"/>
+        <w:numPr>
+          <w:ilvl w:val="0"/>
+          <w:numId w:val="2"/>
+        </w:numPr>
+        <w:jc w:val="both"/>
+        <w:rPr>
+          <w:lang w:val="es-ES"/>
+        </w:rPr>
+      </w:pPr>
+      <w:r>
+        <w:rPr>
+          <w:lang w:val="es-ES"/>
+        </w:rPr>
+        <w:t>Al c</w:t>
+      </w:r>
+      <w:r>
+        <w:rPr>
+          <w:lang w:val="es-ES"/>
+        </w:rPr>
+        <w:t xml:space="preserve">omparar los precios </w:t>
+      </w:r>
+      <w:r>
+        <w:rPr>
+          <w:lang w:val="es-ES"/>
+        </w:rPr>
+        <w:t xml:space="preserve">de </w:t>
+      </w:r>
+      <w:r>
+        <w:rPr>
+          <w:lang w:val="es-ES"/>
+        </w:rPr>
+        <w:t>otras farmacias online</w:t>
+      </w:r>
+      <w:r>
+        <w:rPr>
+          <w:lang w:val="es-ES"/>
+        </w:rPr>
+        <w:t xml:space="preserve"> </w:t>
+      </w:r>
+    </w:p>
+    <w:p>
+      <w:pPr>
+        <w:pStyle w:val="Prrafodelista"/>
+        <w:ind w:left="1080"/>
+        <w:jc w:val="both"/>
+        <w:rPr>
+          <w:lang w:val="es-ES"/>
+        </w:rPr>
+      </w:pPr>
+    </w:p>
+    <w:p>
+      <w:pPr>
+        <w:jc w:val="both"/>
+        <w:rPr>
+          <w:lang w:val="es-ES"/>
+        </w:rPr>
+      </w:pPr>
+      <w:r>
+        <w:rPr>
+          <w:lang w:val="es-ES"/>
+        </w:rPr>
+        <w:t>Además, el sistema también sea capaz de</w:t>
+      </w:r>
+      <w:r>
+        <w:rPr>
+          <w:lang w:val="es-ES"/>
+        </w:rPr>
+        <w:t xml:space="preserve"> recomendar</w:t>
+      </w:r>
+      <w:r>
+        <w:rPr>
+          <w:lang w:val="es-ES"/>
+        </w:rPr>
+        <w:t>:</w:t>
+      </w:r>
+    </w:p>
+    <w:p>
+      <w:pPr>
+        <w:pStyle w:val="Prrafodelista"/>
+        <w:numPr>
+          <w:ilvl w:val="0"/>
+          <w:numId w:val="2"/>
+        </w:numPr>
+        <w:jc w:val="both"/>
+        <w:rPr>
+          <w:lang w:val="es-ES"/>
+        </w:rPr>
+      </w:pPr>
+      <w:r>
+        <w:rPr>
+          <w:lang w:val="es-ES"/>
+        </w:rPr>
+        <w:t xml:space="preserve">Predecir </w:t>
+      </w:r>
+      <w:r>
+        <w:rPr>
+          <w:lang w:val="es-ES"/>
+        </w:rPr>
+        <w:t xml:space="preserve">que un medicamento </w:t>
+      </w:r>
+      <w:r>
+        <w:rPr>
+          <w:lang w:val="es-ES"/>
+        </w:rPr>
+        <w:t>se está terminando</w:t>
+      </w:r>
+      <w:r>
+        <w:rPr>
+          <w:lang w:val="es-ES"/>
+        </w:rPr>
+        <w:t xml:space="preserve"> antes del tiempo proyectado.</w:t>
+      </w:r>
+      <w:r>
+        <w:rPr>
+          <w:lang w:val="es-ES"/>
+        </w:rPr>
+        <w:t xml:space="preserve"> (detectar variaciones del ritmo de venta)</w:t>
+      </w:r>
+    </w:p>
+    <w:p>
+      <w:pPr>
+        <w:pStyle w:val="Prrafodelista"/>
+        <w:numPr>
+          <w:ilvl w:val="0"/>
+          <w:numId w:val="2"/>
+        </w:numPr>
+        <w:jc w:val="both"/>
+        <w:rPr>
+          <w:lang w:val="es-ES"/>
+        </w:rPr>
+      </w:pPr>
+      <w:r>
+        <w:rPr>
+          <w:lang w:val="es-ES"/>
+        </w:rPr>
+        <w:lastRenderedPageBreak/>
+        <w:t>Revise al mes si aumentaron las ventas</w:t>
+      </w:r>
+      <w:r>
+        <w:rPr>
+          <w:lang w:val="es-ES"/>
+        </w:rPr>
+        <w:t xml:space="preserve"> de los medicamentos puestos </w:t>
+      </w:r>
+      <w:r>
+        <w:rPr>
+          <w:lang w:val="es-ES"/>
+        </w:rPr>
+        <w:t>en oferta</w:t>
+      </w:r>
+      <w:r>
+        <w:rPr>
+          <w:lang w:val="es-ES"/>
+        </w:rPr>
+        <w:t>, sino avisar.</w:t>
+      </w:r>
+    </w:p>
+    <w:p>
+      <w:pPr>
+        <w:ind w:firstLine="360"/>
+        <w:jc w:val="both"/>
+        <w:rPr>
+          <w:lang w:val="es-ES"/>
+        </w:rPr>
+      </w:pPr>
+      <w:r>
+        <w:rPr>
+          <w:lang w:val="es-ES"/>
+        </w:rPr>
+        <w:t xml:space="preserve">Ahora describo </w:t>
+      </w:r>
+      <w:r>
+        <w:rPr>
+          <w:lang w:val="es-ES"/>
+        </w:rPr>
+        <w:t xml:space="preserve">cómo </w:t>
+      </w:r>
+      <w:r>
+        <w:rPr>
+          <w:lang w:val="es-ES"/>
+        </w:rPr>
+        <w:t xml:space="preserve">de la mano de un “sistema recomendador de puesta en ofertas” </w:t>
+      </w:r>
+      <w:r>
+        <w:rPr>
+          <w:lang w:val="es-ES"/>
+        </w:rPr>
+        <w:t xml:space="preserve">se logra mantener ganando </w:t>
+      </w:r>
+      <w:r>
+        <w:rPr>
+          <w:lang w:val="es-ES"/>
+        </w:rPr>
+        <w:t xml:space="preserve">a </w:t>
+      </w:r>
+      <w:r>
+        <w:rPr>
+          <w:lang w:val="es-ES"/>
+        </w:rPr>
+        <w:t>un</w:t>
+      </w:r>
+      <w:r>
+        <w:rPr>
+          <w:lang w:val="es-ES"/>
+        </w:rPr>
+        <w:t>a</w:t>
+      </w:r>
+      <w:r>
+        <w:rPr>
+          <w:lang w:val="es-ES"/>
+        </w:rPr>
+        <w:t xml:space="preserve"> pequeña farmacia con ventas en línea </w:t>
+      </w:r>
+      <w:r>
+        <w:rPr>
+          <w:lang w:val="es-ES"/>
+        </w:rPr>
+        <w:t>dentro de un mercado tan competitivo</w:t>
+      </w:r>
+      <w:r>
+        <w:rPr>
+          <w:lang w:val="es-ES"/>
+        </w:rPr>
+        <w:t>.</w:t>
+      </w:r>
+    </w:p>
+    <w:p>
+      <w:pPr>
+        <w:pStyle w:val="Prrafodelista"/>
+        <w:numPr>
+          <w:ilvl w:val="0"/>
+          <w:numId w:val="3"/>
+        </w:numPr>
+        <w:jc w:val="both"/>
+        <w:rPr>
+          <w:lang w:val="es-ES"/>
+        </w:rPr>
+      </w:pPr>
+      <w:r>
+        <w:rPr>
+          <w:lang w:val="es-ES"/>
+        </w:rPr>
+        <w:t xml:space="preserve"> </w:t>
+      </w:r>
+      <w:r>
+        <w:rPr>
+          <w:lang w:val="es-ES"/>
+        </w:rPr>
+        <w:t>Entradas seleccionadas para el sistema recoemndador:</w:t>
+      </w:r>
     </w:p>
     <w:p>
       <w:pPr>
@@ -276,21 +850,7 @@
         <w:rPr>
           <w:lang w:val="es-ES"/>
         </w:rPr>
-        <w:t xml:space="preserve">Se tiene acceso a la base de datos del punto de venta (marca </w:t>
-      </w:r>
-      <w:proofErr w:type="spellStart"/>
-      <w:r>
-        <w:rPr>
-          <w:lang w:val="es-ES"/>
-        </w:rPr>
-        <w:t>Tasven</w:t>
-      </w:r>
-      <w:proofErr w:type="spellEnd"/>
-      <w:r>
-        <w:rPr>
-          <w:lang w:val="es-ES"/>
-        </w:rPr>
-        <w:t>), cuyos registros son desde el año 2017 a la fecha. Las tablas contenidas son:</w:t>
+        <w:t>Se tiene acceso a la base de datos del punto de venta (marca Tasven), cuyos registros son desde el año 2017 a la fecha. Las tablas contenidas son:</w:t>
       </w:r>
     </w:p>
     <w:tbl>
@@ -384,7 +944,6 @@
               <w:rPr>
                 <w:lang w:val="es-ES"/>
               </w:rPr>
-              <w:lastRenderedPageBreak/>
               <w:t>Ajustes</w:t>
             </w:r>
           </w:p>
@@ -632,14 +1191,12 @@
                 <w:lang w:val="es-ES"/>
               </w:rPr>
             </w:pPr>
-            <w:proofErr w:type="spellStart"/>
             <w:r>
               <w:rPr>
                 <w:lang w:val="es-ES"/>
               </w:rPr>
               <w:t>Config</w:t>
             </w:r>
-            <w:proofErr w:type="spellEnd"/>
           </w:p>
         </w:tc>
         <w:tc>
@@ -692,14 +1249,12 @@
                 <w:lang w:val="es-ES"/>
               </w:rPr>
             </w:pPr>
-            <w:proofErr w:type="spellStart"/>
             <w:r>
               <w:rPr>
                 <w:lang w:val="es-ES"/>
               </w:rPr>
               <w:t>ID_Departamentos</w:t>
             </w:r>
-            <w:proofErr w:type="spellEnd"/>
           </w:p>
         </w:tc>
         <w:tc>
@@ -908,14 +1463,12 @@
                 <w:lang w:val="es-ES"/>
               </w:rPr>
             </w:pPr>
-            <w:proofErr w:type="spellStart"/>
             <w:r>
               <w:rPr>
                 <w:lang w:val="es-ES"/>
               </w:rPr>
               <w:t>Movclientes</w:t>
             </w:r>
-            <w:proofErr w:type="spellEnd"/>
           </w:p>
         </w:tc>
         <w:tc>
@@ -949,14 +1502,12 @@
                 <w:lang w:val="es-ES"/>
               </w:rPr>
             </w:pPr>
-            <w:proofErr w:type="spellStart"/>
             <w:r>
               <w:rPr>
                 <w:lang w:val="es-ES"/>
               </w:rPr>
               <w:t>Movcompras</w:t>
             </w:r>
-            <w:proofErr w:type="spellEnd"/>
           </w:p>
         </w:tc>
         <w:tc>
@@ -1124,14 +1675,12 @@
                 <w:lang w:val="es-ES"/>
               </w:rPr>
             </w:pPr>
-            <w:proofErr w:type="spellStart"/>
             <w:r>
               <w:rPr>
                 <w:lang w:val="es-ES"/>
               </w:rPr>
               <w:t>Productos_precargados</w:t>
             </w:r>
-            <w:proofErr w:type="spellEnd"/>
           </w:p>
         </w:tc>
         <w:tc>
@@ -1204,14 +1753,12 @@
                 <w:lang w:val="es-ES"/>
               </w:rPr>
             </w:pPr>
-            <w:proofErr w:type="spellStart"/>
             <w:r>
               <w:rPr>
                 <w:lang w:val="es-ES"/>
               </w:rPr>
               <w:t>Reporte_pagos</w:t>
             </w:r>
-            <w:proofErr w:type="spellEnd"/>
           </w:p>
         </w:tc>
         <w:tc>
@@ -1341,12 +1888,14 @@
                 <w:lang w:val="es-ES"/>
               </w:rPr>
             </w:pPr>
+            <w:proofErr w:type="gramStart"/>
             <w:r>
               <w:rPr>
                 <w:lang w:val="es-ES"/>
               </w:rPr>
               <w:t>Cantidad?</w:t>
             </w:r>
+            <w:proofErr w:type="gramEnd"/>
           </w:p>
         </w:tc>
       </w:tr>
@@ -1400,12 +1949,14 @@
                 <w:lang w:val="es-ES"/>
               </w:rPr>
             </w:pPr>
+            <w:proofErr w:type="gramStart"/>
             <w:r>
               <w:rPr>
                 <w:lang w:val="es-ES"/>
               </w:rPr>
               <w:t>Ticket</w:t>
             </w:r>
+            <w:proofErr w:type="gramEnd"/>
           </w:p>
         </w:tc>
         <w:tc>
@@ -1439,14 +1990,12 @@
                 <w:lang w:val="es-ES"/>
               </w:rPr>
             </w:pPr>
-            <w:proofErr w:type="spellStart"/>
             <w:r>
               <w:rPr>
                 <w:lang w:val="es-ES"/>
               </w:rPr>
               <w:t>Tipo_cambio</w:t>
             </w:r>
-            <w:proofErr w:type="spellEnd"/>
           </w:p>
         </w:tc>
         <w:tc>
@@ -1480,14 +2029,12 @@
                 <w:lang w:val="es-ES"/>
               </w:rPr>
             </w:pPr>
-            <w:proofErr w:type="spellStart"/>
             <w:r>
               <w:rPr>
                 <w:lang w:val="es-ES"/>
               </w:rPr>
               <w:t>Venta_temporal</w:t>
             </w:r>
-            <w:proofErr w:type="spellEnd"/>
           </w:p>
         </w:tc>
         <w:tc>
@@ -1521,14 +2068,12 @@
                 <w:lang w:val="es-ES"/>
               </w:rPr>
             </w:pPr>
-            <w:proofErr w:type="spellStart"/>
             <w:r>
               <w:rPr>
                 <w:lang w:val="es-ES"/>
               </w:rPr>
               <w:t>Verfica</w:t>
             </w:r>
-            <w:proofErr w:type="spellEnd"/>
           </w:p>
         </w:tc>
         <w:tc>
@@ -1725,8 +2270,213 @@
       </w:pPr>
     </w:lvl>
   </w:abstractNum>
+  <w:abstractNum w:abstractNumId="1" w15:restartNumberingAfterBreak="0">
+    <w:nsid w:val="5B993707"/>
+    <w:multiLevelType w:val="hybridMultilevel"/>
+    <w:tmpl w:val="88B8A57E"/>
+    <w:lvl w:ilvl="0" w:tplc="080A0017">
+      <w:start w:val="1"/>
+      <w:numFmt w:val="lowerLetter"/>
+      <w:lvlText w:val="%1)"/>
+      <w:lvlJc w:val="left"/>
+      <w:pPr>
+        <w:ind w:left="720" w:hanging="360"/>
+      </w:pPr>
+    </w:lvl>
+    <w:lvl w:ilvl="1" w:tplc="080A0019" w:tentative="1">
+      <w:start w:val="1"/>
+      <w:numFmt w:val="lowerLetter"/>
+      <w:lvlText w:val="%2."/>
+      <w:lvlJc w:val="left"/>
+      <w:pPr>
+        <w:ind w:left="1440" w:hanging="360"/>
+      </w:pPr>
+    </w:lvl>
+    <w:lvl w:ilvl="2" w:tplc="080A001B" w:tentative="1">
+      <w:start w:val="1"/>
+      <w:numFmt w:val="lowerRoman"/>
+      <w:lvlText w:val="%3."/>
+      <w:lvlJc w:val="right"/>
+      <w:pPr>
+        <w:ind w:left="2160" w:hanging="180"/>
+      </w:pPr>
+    </w:lvl>
+    <w:lvl w:ilvl="3" w:tplc="080A000F" w:tentative="1">
+      <w:start w:val="1"/>
+      <w:numFmt w:val="decimal"/>
+      <w:lvlText w:val="%4."/>
+      <w:lvlJc w:val="left"/>
+      <w:pPr>
+        <w:ind w:left="2880" w:hanging="360"/>
+      </w:pPr>
+    </w:lvl>
+    <w:lvl w:ilvl="4" w:tplc="080A0019" w:tentative="1">
+      <w:start w:val="1"/>
+      <w:numFmt w:val="lowerLetter"/>
+      <w:lvlText w:val="%5."/>
+      <w:lvlJc w:val="left"/>
+      <w:pPr>
+        <w:ind w:left="3600" w:hanging="360"/>
+      </w:pPr>
+    </w:lvl>
+    <w:lvl w:ilvl="5" w:tplc="080A001B" w:tentative="1">
+      <w:start w:val="1"/>
+      <w:numFmt w:val="lowerRoman"/>
+      <w:lvlText w:val="%6."/>
+      <w:lvlJc w:val="right"/>
+      <w:pPr>
+        <w:ind w:left="4320" w:hanging="180"/>
+      </w:pPr>
+    </w:lvl>
+    <w:lvl w:ilvl="6" w:tplc="080A000F" w:tentative="1">
+      <w:start w:val="1"/>
+      <w:numFmt w:val="decimal"/>
+      <w:lvlText w:val="%7."/>
+      <w:lvlJc w:val="left"/>
+      <w:pPr>
+        <w:ind w:left="5040" w:hanging="360"/>
+      </w:pPr>
+    </w:lvl>
+    <w:lvl w:ilvl="7" w:tplc="080A0019" w:tentative="1">
+      <w:start w:val="1"/>
+      <w:numFmt w:val="lowerLetter"/>
+      <w:lvlText w:val="%8."/>
+      <w:lvlJc w:val="left"/>
+      <w:pPr>
+        <w:ind w:left="5760" w:hanging="360"/>
+      </w:pPr>
+    </w:lvl>
+    <w:lvl w:ilvl="8" w:tplc="080A001B" w:tentative="1">
+      <w:start w:val="1"/>
+      <w:numFmt w:val="lowerRoman"/>
+      <w:lvlText w:val="%9."/>
+      <w:lvlJc w:val="right"/>
+      <w:pPr>
+        <w:ind w:left="6480" w:hanging="180"/>
+      </w:pPr>
+    </w:lvl>
+  </w:abstractNum>
+  <w:abstractNum w:abstractNumId="2" w15:restartNumberingAfterBreak="0">
+    <w:nsid w:val="71533B28"/>
+    <w:multiLevelType w:val="hybridMultilevel"/>
+    <w:tmpl w:val="6DACF1B2"/>
+    <w:lvl w:ilvl="0" w:tplc="080A0001">
+      <w:start w:val="1"/>
+      <w:numFmt w:val="bullet"/>
+      <w:lvlText w:val=""/>
+      <w:lvlJc w:val="left"/>
+      <w:pPr>
+        <w:ind w:left="1080" w:hanging="360"/>
+      </w:pPr>
+      <w:rPr>
+        <w:rFonts w:ascii="Symbol" w:hAnsi="Symbol" w:hint="default"/>
+      </w:rPr>
+    </w:lvl>
+    <w:lvl w:ilvl="1" w:tplc="080A0003" w:tentative="1">
+      <w:start w:val="1"/>
+      <w:numFmt w:val="bullet"/>
+      <w:lvlText w:val="o"/>
+      <w:lvlJc w:val="left"/>
+      <w:pPr>
+        <w:ind w:left="1800" w:hanging="360"/>
+      </w:pPr>
+      <w:rPr>
+        <w:rFonts w:ascii="Courier New" w:hAnsi="Courier New" w:cs="Courier New" w:hint="default"/>
+      </w:rPr>
+    </w:lvl>
+    <w:lvl w:ilvl="2" w:tplc="080A0005" w:tentative="1">
+      <w:start w:val="1"/>
+      <w:numFmt w:val="bullet"/>
+      <w:lvlText w:val=""/>
+      <w:lvlJc w:val="left"/>
+      <w:pPr>
+        <w:ind w:left="2520" w:hanging="360"/>
+      </w:pPr>
+      <w:rPr>
+        <w:rFonts w:ascii="Wingdings" w:hAnsi="Wingdings" w:hint="default"/>
+      </w:rPr>
+    </w:lvl>
+    <w:lvl w:ilvl="3" w:tplc="080A0001" w:tentative="1">
+      <w:start w:val="1"/>
+      <w:numFmt w:val="bullet"/>
+      <w:lvlText w:val=""/>
+      <w:lvlJc w:val="left"/>
+      <w:pPr>
+        <w:ind w:left="3240" w:hanging="360"/>
+      </w:pPr>
+      <w:rPr>
+        <w:rFonts w:ascii="Symbol" w:hAnsi="Symbol" w:hint="default"/>
+      </w:rPr>
+    </w:lvl>
+    <w:lvl w:ilvl="4" w:tplc="080A0003" w:tentative="1">
+      <w:start w:val="1"/>
+      <w:numFmt w:val="bullet"/>
+      <w:lvlText w:val="o"/>
+      <w:lvlJc w:val="left"/>
+      <w:pPr>
+        <w:ind w:left="3960" w:hanging="360"/>
+      </w:pPr>
+      <w:rPr>
+        <w:rFonts w:ascii="Courier New" w:hAnsi="Courier New" w:cs="Courier New" w:hint="default"/>
+      </w:rPr>
+    </w:lvl>
+    <w:lvl w:ilvl="5" w:tplc="080A0005" w:tentative="1">
+      <w:start w:val="1"/>
+      <w:numFmt w:val="bullet"/>
+      <w:lvlText w:val=""/>
+      <w:lvlJc w:val="left"/>
+      <w:pPr>
+        <w:ind w:left="4680" w:hanging="360"/>
+      </w:pPr>
+      <w:rPr>
+        <w:rFonts w:ascii="Wingdings" w:hAnsi="Wingdings" w:hint="default"/>
+      </w:rPr>
+    </w:lvl>
+    <w:lvl w:ilvl="6" w:tplc="080A0001" w:tentative="1">
+      <w:start w:val="1"/>
+      <w:numFmt w:val="bullet"/>
+      <w:lvlText w:val=""/>
+      <w:lvlJc w:val="left"/>
+      <w:pPr>
+        <w:ind w:left="5400" w:hanging="360"/>
+      </w:pPr>
+      <w:rPr>
+        <w:rFonts w:ascii="Symbol" w:hAnsi="Symbol" w:hint="default"/>
+      </w:rPr>
+    </w:lvl>
+    <w:lvl w:ilvl="7" w:tplc="080A0003" w:tentative="1">
+      <w:start w:val="1"/>
+      <w:numFmt w:val="bullet"/>
+      <w:lvlText w:val="o"/>
+      <w:lvlJc w:val="left"/>
+      <w:pPr>
+        <w:ind w:left="6120" w:hanging="360"/>
+      </w:pPr>
+      <w:rPr>
+        <w:rFonts w:ascii="Courier New" w:hAnsi="Courier New" w:cs="Courier New" w:hint="default"/>
+      </w:rPr>
+    </w:lvl>
+    <w:lvl w:ilvl="8" w:tplc="080A0005" w:tentative="1">
+      <w:start w:val="1"/>
+      <w:numFmt w:val="bullet"/>
+      <w:lvlText w:val=""/>
+      <w:lvlJc w:val="left"/>
+      <w:pPr>
+        <w:ind w:left="6840" w:hanging="360"/>
+      </w:pPr>
+      <w:rPr>
+        <w:rFonts w:ascii="Wingdings" w:hAnsi="Wingdings" w:hint="default"/>
+      </w:rPr>
+    </w:lvl>
+  </w:abstractNum>
   <w:num w:numId="1">
     <w:abstractNumId w:val="0"/>
+  </w:num>
+  <w:num w:numId="2">
+    <w:abstractNumId w:val="2"/>
+  </w:num>
+  <w:num w:numId="3">
+    <w:abstractNumId w:val="1"/>
   </w:num>
 </w:numbering>
 </file>
@@ -2244,6 +2994,17 @@
       <w:szCs w:val="56"/>
     </w:rPr>
   </w:style>
+  <w:style w:type="paragraph" w:styleId="Prrafodelista">
+    <w:name w:val="List Paragraph"/>
+    <w:basedOn w:val="Normal"/>
+    <w:uiPriority w:val="34"/>
+    <w:qFormat/>
+    <w:rsid w:val="00AB5F1C"/>
+    <w:pPr>
+      <w:ind w:left="720"/>
+      <w:contextualSpacing/>
+    </w:pPr>
+  </w:style>
 </w:styles>
 </file>
 

</xml_diff>